<commit_message>
update connect database  nessus greenbone  เหลือ burp
</commit_message>
<xml_diff>
--- a/backend/api/sources/templates/templateNessusweb.docx
+++ b/backend/api/sources/templates/templateNessusweb.docx
@@ -1,6 +1,6 @@
 
 <file path=word/document.xml><?xml version="1.0" encoding="utf-8"?>
-<w:document xmlns:wpc="http://schemas.microsoft.com/office/word/2010/wordprocessingCanvas" xmlns:cx="http://schemas.microsoft.com/office/drawing/2014/chartex" xmlns:cx1="http://schemas.microsoft.com/office/drawing/2015/9/8/chartex" xmlns:cx2="http://schemas.microsoft.com/office/drawing/2015/10/21/chartex" xmlns:cx3="http://schemas.microsoft.com/office/drawing/2016/5/9/chartex" xmlns:cx4="http://schemas.microsoft.com/office/drawing/2016/5/10/chartex" xmlns:cx5="http://schemas.microsoft.com/office/drawing/2016/5/11/chartex" xmlns:cx6="http://schemas.microsoft.com/office/drawing/2016/5/12/chartex" xmlns:cx7="http://schemas.microsoft.com/office/drawing/2016/5/13/chartex" xmlns:cx8="http://schemas.microsoft.com/office/drawing/2016/5/14/chartex" xmlns:mc="http://schemas.openxmlformats.org/markup-compatibility/2006" xmlns:aink="http://schemas.microsoft.com/office/drawing/2016/ink" xmlns:am3d="http://schemas.microsoft.com/office/drawing/2017/model3d" xmlns:o="urn:schemas-microsoft-com:office:office" xmlns:r="http://schemas.openxmlformats.org/officeDocument/2006/relationships" xmlns:m="http://schemas.openxmlformats.org/officeDocument/2006/math" xmlns:v="urn:schemas-microsoft-com:vml" xmlns:wp14="http://schemas.microsoft.com/office/word/2010/wordprocessingDrawing" xmlns:wp="http://schemas.openxmlformats.org/drawingml/2006/wordprocessingDrawing" xmlns:w10="urn:schemas-microsoft-com:office:word" xmlns:w="http://schemas.openxmlformats.org/wordprocessingml/2006/main" xmlns:w14="http://schemas.microsoft.com/office/word/2010/wordml" xmlns:w15="http://schemas.microsoft.com/office/word/2012/wordml" xmlns:w16cex="http://schemas.microsoft.com/office/word/2018/wordml/cex" xmlns:w16cid="http://schemas.microsoft.com/office/word/2016/wordml/cid" xmlns:w16="http://schemas.microsoft.com/office/word/2018/wordml" xmlns:w16sdtdh="http://schemas.microsoft.com/office/word/2020/wordml/sdtdatahash" xmlns:w16se="http://schemas.microsoft.com/office/word/2015/wordml/symex" xmlns:wpg="http://schemas.microsoft.com/office/word/2010/wordprocessingGroup" xmlns:wpi="http://schemas.microsoft.com/office/word/2010/wordprocessingInk" xmlns:wne="http://schemas.microsoft.com/office/word/2006/wordml" xmlns:wps="http://schemas.microsoft.com/office/word/2010/wordprocessingShape" mc:Ignorable="w14 w15 w16se w16cid w16 w16cex w16sdtdh wp14">
+<w:document xmlns:wpc="http://schemas.microsoft.com/office/word/2010/wordprocessingCanvas" xmlns:cx="http://schemas.microsoft.com/office/drawing/2014/chartex" xmlns:cx1="http://schemas.microsoft.com/office/drawing/2015/9/8/chartex" xmlns:cx2="http://schemas.microsoft.com/office/drawing/2015/10/21/chartex" xmlns:cx3="http://schemas.microsoft.com/office/drawing/2016/5/9/chartex" xmlns:cx4="http://schemas.microsoft.com/office/drawing/2016/5/10/chartex" xmlns:cx5="http://schemas.microsoft.com/office/drawing/2016/5/11/chartex" xmlns:cx6="http://schemas.microsoft.com/office/drawing/2016/5/12/chartex" xmlns:cx7="http://schemas.microsoft.com/office/drawing/2016/5/13/chartex" xmlns:cx8="http://schemas.microsoft.com/office/drawing/2016/5/14/chartex" xmlns:mc="http://schemas.openxmlformats.org/markup-compatibility/2006" xmlns:aink="http://schemas.microsoft.com/office/drawing/2016/ink" xmlns:am3d="http://schemas.microsoft.com/office/drawing/2017/model3d" xmlns:o="urn:schemas-microsoft-com:office:office" xmlns:oel="http://schemas.microsoft.com/office/2019/extlst" xmlns:r="http://schemas.openxmlformats.org/officeDocument/2006/relationships" xmlns:m="http://schemas.openxmlformats.org/officeDocument/2006/math" xmlns:v="urn:schemas-microsoft-com:vml" xmlns:wp14="http://schemas.microsoft.com/office/word/2010/wordprocessingDrawing" xmlns:wp="http://schemas.openxmlformats.org/drawingml/2006/wordprocessingDrawing" xmlns:w10="urn:schemas-microsoft-com:office:word" xmlns:w="http://schemas.openxmlformats.org/wordprocessingml/2006/main" xmlns:w14="http://schemas.microsoft.com/office/word/2010/wordml" xmlns:w15="http://schemas.microsoft.com/office/word/2012/wordml" xmlns:w16cex="http://schemas.microsoft.com/office/word/2018/wordml/cex" xmlns:w16cid="http://schemas.microsoft.com/office/word/2016/wordml/cid" xmlns:w16="http://schemas.microsoft.com/office/word/2018/wordml" xmlns:w16sdtdh="http://schemas.microsoft.com/office/word/2020/wordml/sdtdatahash" xmlns:w16se="http://schemas.microsoft.com/office/word/2015/wordml/symex" xmlns:wpg="http://schemas.microsoft.com/office/word/2010/wordprocessingGroup" xmlns:wpi="http://schemas.microsoft.com/office/word/2010/wordprocessingInk" xmlns:wne="http://schemas.microsoft.com/office/word/2006/wordml" xmlns:wps="http://schemas.microsoft.com/office/word/2010/wordprocessingShape" mc:Ignorable="w14 w15 w16se w16cid w16 w16cex w16sdtdh wp14">
   <w:body>
     <w:p>
       <w:pPr>
@@ -11,6 +11,8 @@
           <w:b/>
           <w:sz w:val="28"/>
           <w:szCs w:val="28"/>
+          <w:cs/>
+          <w:lang w:bidi="th-TH"/>
         </w:rPr>
       </w:pPr>
     </w:p>
@@ -6046,10 +6048,10 @@
           <w:szCs w:val="28"/>
         </w:rPr>
         <w:drawing>
-          <wp:inline distT="0" distB="0" distL="0" distR="0" wp14:anchorId="6D176F44" wp14:editId="75854E93">
-            <wp:extent cx="4609258" cy="3449320"/>
-            <wp:effectExtent l="19050" t="19050" r="20320" b="17780"/>
-            <wp:docPr id="2" name="Picture 2"/>
+          <wp:inline distT="0" distB="0" distL="0" distR="0" wp14:anchorId="11826BA5" wp14:editId="0AEF6543">
+            <wp:extent cx="5695950" cy="3609975"/>
+            <wp:effectExtent l="19050" t="19050" r="19050" b="28575"/>
+            <wp:docPr id="3" name="Picture 3" descr="A picture containing clipart&#10;&#10;Description automatically generated"/>
             <wp:cNvGraphicFramePr>
               <a:graphicFrameLocks xmlns:a="http://schemas.openxmlformats.org/drawingml/2006/main" noChangeAspect="1"/>
             </wp:cNvGraphicFramePr>
@@ -6057,7 +6059,7 @@
               <a:graphicData uri="http://schemas.openxmlformats.org/drawingml/2006/picture">
                 <pic:pic xmlns:pic="http://schemas.openxmlformats.org/drawingml/2006/picture">
                   <pic:nvPicPr>
-                    <pic:cNvPr id="2" name="Picture 2"/>
+                    <pic:cNvPr id="3" name="Picture 3" descr="A picture containing clipart&#10;&#10;Description automatically generated"/>
                     <pic:cNvPicPr/>
                   </pic:nvPicPr>
                   <pic:blipFill>
@@ -6075,7 +6077,7 @@
                   <pic:spPr>
                     <a:xfrm>
                       <a:off x="0" y="0"/>
-                      <a:ext cx="4643539" cy="3474974"/>
+                      <a:ext cx="5714338" cy="3621629"/>
                     </a:xfrm>
                     <a:prstGeom prst="rect">
                       <a:avLst/>
@@ -6177,19 +6179,19 @@
     <w:tbl>
       <w:tblPr>
         <w:tblStyle w:val="af9"/>
-        <w:tblW w:w="9625" w:type="dxa"/>
+        <w:tblW w:w="8995" w:type="dxa"/>
         <w:tblLayout w:type="fixed"/>
         <w:tblLook w:val="0400" w:firstRow="0" w:lastRow="0" w:firstColumn="0" w:lastColumn="0" w:noHBand="0" w:noVBand="1"/>
       </w:tblPr>
       <w:tblGrid>
         <w:gridCol w:w="625"/>
-        <w:gridCol w:w="2430"/>
-        <w:gridCol w:w="1800"/>
-        <w:gridCol w:w="990"/>
-        <w:gridCol w:w="990"/>
+        <w:gridCol w:w="2070"/>
+        <w:gridCol w:w="2160"/>
+        <w:gridCol w:w="900"/>
+        <w:gridCol w:w="720"/>
         <w:gridCol w:w="1080"/>
-        <w:gridCol w:w="810"/>
-        <w:gridCol w:w="900"/>
+        <w:gridCol w:w="720"/>
+        <w:gridCol w:w="720"/>
       </w:tblGrid>
       <w:tr>
         <w:trPr>
@@ -6234,7 +6236,7 @@
         </w:tc>
         <w:tc>
           <w:tcPr>
-            <w:tcW w:w="2430" w:type="dxa"/>
+            <w:tcW w:w="2070" w:type="dxa"/>
             <w:tcBorders>
               <w:top w:val="single" w:sz="4" w:space="0" w:color="000000"/>
               <w:left w:val="nil"/>
@@ -6269,7 +6271,7 @@
         </w:tc>
         <w:tc>
           <w:tcPr>
-            <w:tcW w:w="1800" w:type="dxa"/>
+            <w:tcW w:w="2160" w:type="dxa"/>
             <w:tcBorders>
               <w:top w:val="single" w:sz="4" w:space="0" w:color="000000"/>
               <w:left w:val="nil"/>
@@ -6304,7 +6306,7 @@
         </w:tc>
         <w:tc>
           <w:tcPr>
-            <w:tcW w:w="990" w:type="dxa"/>
+            <w:tcW w:w="900" w:type="dxa"/>
             <w:tcBorders>
               <w:top w:val="single" w:sz="4" w:space="0" w:color="000000"/>
               <w:left w:val="nil"/>
@@ -6340,7 +6342,7 @@
         </w:tc>
         <w:tc>
           <w:tcPr>
-            <w:tcW w:w="990" w:type="dxa"/>
+            <w:tcW w:w="720" w:type="dxa"/>
             <w:tcBorders>
               <w:top w:val="single" w:sz="4" w:space="0" w:color="000000"/>
               <w:left w:val="nil"/>
@@ -6412,7 +6414,7 @@
         </w:tc>
         <w:tc>
           <w:tcPr>
-            <w:tcW w:w="810" w:type="dxa"/>
+            <w:tcW w:w="720" w:type="dxa"/>
             <w:tcBorders>
               <w:top w:val="single" w:sz="4" w:space="0" w:color="000000"/>
               <w:left w:val="nil"/>
@@ -6448,7 +6450,7 @@
         </w:tc>
         <w:tc>
           <w:tcPr>
-            <w:tcW w:w="900" w:type="dxa"/>
+            <w:tcW w:w="720" w:type="dxa"/>
             <w:tcBorders>
               <w:top w:val="single" w:sz="4" w:space="0" w:color="000000"/>
               <w:left w:val="nil"/>
@@ -6489,7 +6491,7 @@
         </w:trPr>
         <w:tc>
           <w:tcPr>
-            <w:tcW w:w="9625" w:type="dxa"/>
+            <w:tcW w:w="8995" w:type="dxa"/>
             <w:gridSpan w:val="8"/>
             <w:tcBorders>
               <w:top w:val="nil"/>
@@ -6627,7 +6629,7 @@
         </w:tc>
         <w:tc>
           <w:tcPr>
-            <w:tcW w:w="2430" w:type="dxa"/>
+            <w:tcW w:w="2070" w:type="dxa"/>
             <w:tcBorders>
               <w:top w:val="nil"/>
               <w:left w:val="nil"/>
@@ -6668,7 +6670,7 @@
         </w:tc>
         <w:tc>
           <w:tcPr>
-            <w:tcW w:w="1800" w:type="dxa"/>
+            <w:tcW w:w="2160" w:type="dxa"/>
             <w:tcBorders>
               <w:top w:val="nil"/>
               <w:left w:val="nil"/>
@@ -6723,7 +6725,7 @@
         </w:tc>
         <w:tc>
           <w:tcPr>
-            <w:tcW w:w="990" w:type="dxa"/>
+            <w:tcW w:w="900" w:type="dxa"/>
             <w:tcBorders>
               <w:top w:val="nil"/>
               <w:left w:val="nil"/>
@@ -6775,7 +6777,7 @@
         </w:tc>
         <w:tc>
           <w:tcPr>
-            <w:tcW w:w="990" w:type="dxa"/>
+            <w:tcW w:w="720" w:type="dxa"/>
             <w:tcBorders>
               <w:top w:val="nil"/>
               <w:left w:val="nil"/>
@@ -6879,7 +6881,7 @@
         </w:tc>
         <w:tc>
           <w:tcPr>
-            <w:tcW w:w="810" w:type="dxa"/>
+            <w:tcW w:w="720" w:type="dxa"/>
             <w:tcBorders>
               <w:top w:val="nil"/>
               <w:left w:val="nil"/>
@@ -6931,7 +6933,7 @@
         </w:tc>
         <w:tc>
           <w:tcPr>
-            <w:tcW w:w="900" w:type="dxa"/>
+            <w:tcW w:w="720" w:type="dxa"/>
             <w:tcBorders>
               <w:top w:val="nil"/>
               <w:left w:val="nil"/>
@@ -6988,7 +6990,7 @@
         </w:trPr>
         <w:tc>
           <w:tcPr>
-            <w:tcW w:w="9625" w:type="dxa"/>
+            <w:tcW w:w="8995" w:type="dxa"/>
             <w:gridSpan w:val="8"/>
             <w:tcBorders>
               <w:top w:val="nil"/>
@@ -7084,7 +7086,7 @@
         </w:tc>
         <w:tc>
           <w:tcPr>
-            <w:tcW w:w="990" w:type="dxa"/>
+            <w:tcW w:w="900" w:type="dxa"/>
             <w:tcBorders>
               <w:top w:val="nil"/>
               <w:left w:val="nil"/>
@@ -7152,7 +7154,7 @@
         </w:tc>
         <w:tc>
           <w:tcPr>
-            <w:tcW w:w="990" w:type="dxa"/>
+            <w:tcW w:w="720" w:type="dxa"/>
             <w:tcBorders>
               <w:top w:val="nil"/>
               <w:left w:val="nil"/>
@@ -7288,7 +7290,7 @@
         </w:tc>
         <w:tc>
           <w:tcPr>
-            <w:tcW w:w="810" w:type="dxa"/>
+            <w:tcW w:w="720" w:type="dxa"/>
             <w:tcBorders>
               <w:top w:val="nil"/>
               <w:left w:val="nil"/>
@@ -7356,7 +7358,7 @@
         </w:tc>
         <w:tc>
           <w:tcPr>
-            <w:tcW w:w="900" w:type="dxa"/>
+            <w:tcW w:w="720" w:type="dxa"/>
             <w:tcBorders>
               <w:top w:val="nil"/>
               <w:left w:val="nil"/>
@@ -10484,7 +10486,7 @@
 </file>
 
 <file path=word/endnotes.xml><?xml version="1.0" encoding="utf-8"?>
-<w:endnotes xmlns:wpc="http://schemas.microsoft.com/office/word/2010/wordprocessingCanvas" xmlns:cx="http://schemas.microsoft.com/office/drawing/2014/chartex" xmlns:cx1="http://schemas.microsoft.com/office/drawing/2015/9/8/chartex" xmlns:cx2="http://schemas.microsoft.com/office/drawing/2015/10/21/chartex" xmlns:cx3="http://schemas.microsoft.com/office/drawing/2016/5/9/chartex" xmlns:cx4="http://schemas.microsoft.com/office/drawing/2016/5/10/chartex" xmlns:cx5="http://schemas.microsoft.com/office/drawing/2016/5/11/chartex" xmlns:cx6="http://schemas.microsoft.com/office/drawing/2016/5/12/chartex" xmlns:cx7="http://schemas.microsoft.com/office/drawing/2016/5/13/chartex" xmlns:cx8="http://schemas.microsoft.com/office/drawing/2016/5/14/chartex" xmlns:mc="http://schemas.openxmlformats.org/markup-compatibility/2006" xmlns:aink="http://schemas.microsoft.com/office/drawing/2016/ink" xmlns:am3d="http://schemas.microsoft.com/office/drawing/2017/model3d" xmlns:o="urn:schemas-microsoft-com:office:office" xmlns:r="http://schemas.openxmlformats.org/officeDocument/2006/relationships" xmlns:m="http://schemas.openxmlformats.org/officeDocument/2006/math" xmlns:v="urn:schemas-microsoft-com:vml" xmlns:wp14="http://schemas.microsoft.com/office/word/2010/wordprocessingDrawing" xmlns:wp="http://schemas.openxmlformats.org/drawingml/2006/wordprocessingDrawing" xmlns:w10="urn:schemas-microsoft-com:office:word" xmlns:w="http://schemas.openxmlformats.org/wordprocessingml/2006/main" xmlns:w14="http://schemas.microsoft.com/office/word/2010/wordml" xmlns:w15="http://schemas.microsoft.com/office/word/2012/wordml" xmlns:w16cex="http://schemas.microsoft.com/office/word/2018/wordml/cex" xmlns:w16cid="http://schemas.microsoft.com/office/word/2016/wordml/cid" xmlns:w16="http://schemas.microsoft.com/office/word/2018/wordml" xmlns:w16sdtdh="http://schemas.microsoft.com/office/word/2020/wordml/sdtdatahash" xmlns:w16se="http://schemas.microsoft.com/office/word/2015/wordml/symex" xmlns:wpg="http://schemas.microsoft.com/office/word/2010/wordprocessingGroup" xmlns:wpi="http://schemas.microsoft.com/office/word/2010/wordprocessingInk" xmlns:wne="http://schemas.microsoft.com/office/word/2006/wordml" xmlns:wps="http://schemas.microsoft.com/office/word/2010/wordprocessingShape" mc:Ignorable="w14 w15 w16se w16cid w16 w16cex w16sdtdh wp14">
+<w:endnotes xmlns:wpc="http://schemas.microsoft.com/office/word/2010/wordprocessingCanvas" xmlns:cx="http://schemas.microsoft.com/office/drawing/2014/chartex" xmlns:cx1="http://schemas.microsoft.com/office/drawing/2015/9/8/chartex" xmlns:cx2="http://schemas.microsoft.com/office/drawing/2015/10/21/chartex" xmlns:cx3="http://schemas.microsoft.com/office/drawing/2016/5/9/chartex" xmlns:cx4="http://schemas.microsoft.com/office/drawing/2016/5/10/chartex" xmlns:cx5="http://schemas.microsoft.com/office/drawing/2016/5/11/chartex" xmlns:cx6="http://schemas.microsoft.com/office/drawing/2016/5/12/chartex" xmlns:cx7="http://schemas.microsoft.com/office/drawing/2016/5/13/chartex" xmlns:cx8="http://schemas.microsoft.com/office/drawing/2016/5/14/chartex" xmlns:mc="http://schemas.openxmlformats.org/markup-compatibility/2006" xmlns:aink="http://schemas.microsoft.com/office/drawing/2016/ink" xmlns:am3d="http://schemas.microsoft.com/office/drawing/2017/model3d" xmlns:o="urn:schemas-microsoft-com:office:office" xmlns:oel="http://schemas.microsoft.com/office/2019/extlst" xmlns:r="http://schemas.openxmlformats.org/officeDocument/2006/relationships" xmlns:m="http://schemas.openxmlformats.org/officeDocument/2006/math" xmlns:v="urn:schemas-microsoft-com:vml" xmlns:wp14="http://schemas.microsoft.com/office/word/2010/wordprocessingDrawing" xmlns:wp="http://schemas.openxmlformats.org/drawingml/2006/wordprocessingDrawing" xmlns:w10="urn:schemas-microsoft-com:office:word" xmlns:w="http://schemas.openxmlformats.org/wordprocessingml/2006/main" xmlns:w14="http://schemas.microsoft.com/office/word/2010/wordml" xmlns:w15="http://schemas.microsoft.com/office/word/2012/wordml" xmlns:w16cex="http://schemas.microsoft.com/office/word/2018/wordml/cex" xmlns:w16cid="http://schemas.microsoft.com/office/word/2016/wordml/cid" xmlns:w16="http://schemas.microsoft.com/office/word/2018/wordml" xmlns:w16sdtdh="http://schemas.microsoft.com/office/word/2020/wordml/sdtdatahash" xmlns:w16se="http://schemas.microsoft.com/office/word/2015/wordml/symex" xmlns:wpg="http://schemas.microsoft.com/office/word/2010/wordprocessingGroup" xmlns:wpi="http://schemas.microsoft.com/office/word/2010/wordprocessingInk" xmlns:wne="http://schemas.microsoft.com/office/word/2006/wordml" xmlns:wps="http://schemas.microsoft.com/office/word/2010/wordprocessingShape" mc:Ignorable="w14 w15 w16se w16cid w16 w16cex w16sdtdh wp14">
   <w:endnote w:type="separator" w:id="-1">
     <w:p>
       <w:pPr>
@@ -10509,7 +10511,7 @@
 </file>
 
 <file path=word/footer1.xml><?xml version="1.0" encoding="utf-8"?>
-<w:ftr xmlns:wpc="http://schemas.microsoft.com/office/word/2010/wordprocessingCanvas" xmlns:cx="http://schemas.microsoft.com/office/drawing/2014/chartex" xmlns:cx1="http://schemas.microsoft.com/office/drawing/2015/9/8/chartex" xmlns:cx2="http://schemas.microsoft.com/office/drawing/2015/10/21/chartex" xmlns:cx3="http://schemas.microsoft.com/office/drawing/2016/5/9/chartex" xmlns:cx4="http://schemas.microsoft.com/office/drawing/2016/5/10/chartex" xmlns:cx5="http://schemas.microsoft.com/office/drawing/2016/5/11/chartex" xmlns:cx6="http://schemas.microsoft.com/office/drawing/2016/5/12/chartex" xmlns:cx7="http://schemas.microsoft.com/office/drawing/2016/5/13/chartex" xmlns:cx8="http://schemas.microsoft.com/office/drawing/2016/5/14/chartex" xmlns:mc="http://schemas.openxmlformats.org/markup-compatibility/2006" xmlns:aink="http://schemas.microsoft.com/office/drawing/2016/ink" xmlns:am3d="http://schemas.microsoft.com/office/drawing/2017/model3d" xmlns:o="urn:schemas-microsoft-com:office:office" xmlns:r="http://schemas.openxmlformats.org/officeDocument/2006/relationships" xmlns:m="http://schemas.openxmlformats.org/officeDocument/2006/math" xmlns:v="urn:schemas-microsoft-com:vml" xmlns:wp14="http://schemas.microsoft.com/office/word/2010/wordprocessingDrawing" xmlns:wp="http://schemas.openxmlformats.org/drawingml/2006/wordprocessingDrawing" xmlns:w10="urn:schemas-microsoft-com:office:word" xmlns:w="http://schemas.openxmlformats.org/wordprocessingml/2006/main" xmlns:w14="http://schemas.microsoft.com/office/word/2010/wordml" xmlns:w15="http://schemas.microsoft.com/office/word/2012/wordml" xmlns:w16cex="http://schemas.microsoft.com/office/word/2018/wordml/cex" xmlns:w16cid="http://schemas.microsoft.com/office/word/2016/wordml/cid" xmlns:w16="http://schemas.microsoft.com/office/word/2018/wordml" xmlns:w16sdtdh="http://schemas.microsoft.com/office/word/2020/wordml/sdtdatahash" xmlns:w16se="http://schemas.microsoft.com/office/word/2015/wordml/symex" xmlns:wpg="http://schemas.microsoft.com/office/word/2010/wordprocessingGroup" xmlns:wpi="http://schemas.microsoft.com/office/word/2010/wordprocessingInk" xmlns:wne="http://schemas.microsoft.com/office/word/2006/wordml" xmlns:wps="http://schemas.microsoft.com/office/word/2010/wordprocessingShape" mc:Ignorable="w14 w15 w16se w16cid w16 w16cex w16sdtdh wp14">
+<w:ftr xmlns:wpc="http://schemas.microsoft.com/office/word/2010/wordprocessingCanvas" xmlns:cx="http://schemas.microsoft.com/office/drawing/2014/chartex" xmlns:cx1="http://schemas.microsoft.com/office/drawing/2015/9/8/chartex" xmlns:cx2="http://schemas.microsoft.com/office/drawing/2015/10/21/chartex" xmlns:cx3="http://schemas.microsoft.com/office/drawing/2016/5/9/chartex" xmlns:cx4="http://schemas.microsoft.com/office/drawing/2016/5/10/chartex" xmlns:cx5="http://schemas.microsoft.com/office/drawing/2016/5/11/chartex" xmlns:cx6="http://schemas.microsoft.com/office/drawing/2016/5/12/chartex" xmlns:cx7="http://schemas.microsoft.com/office/drawing/2016/5/13/chartex" xmlns:cx8="http://schemas.microsoft.com/office/drawing/2016/5/14/chartex" xmlns:mc="http://schemas.openxmlformats.org/markup-compatibility/2006" xmlns:aink="http://schemas.microsoft.com/office/drawing/2016/ink" xmlns:am3d="http://schemas.microsoft.com/office/drawing/2017/model3d" xmlns:o="urn:schemas-microsoft-com:office:office" xmlns:oel="http://schemas.microsoft.com/office/2019/extlst" xmlns:r="http://schemas.openxmlformats.org/officeDocument/2006/relationships" xmlns:m="http://schemas.openxmlformats.org/officeDocument/2006/math" xmlns:v="urn:schemas-microsoft-com:vml" xmlns:wp14="http://schemas.microsoft.com/office/word/2010/wordprocessingDrawing" xmlns:wp="http://schemas.openxmlformats.org/drawingml/2006/wordprocessingDrawing" xmlns:w10="urn:schemas-microsoft-com:office:word" xmlns:w="http://schemas.openxmlformats.org/wordprocessingml/2006/main" xmlns:w14="http://schemas.microsoft.com/office/word/2010/wordml" xmlns:w15="http://schemas.microsoft.com/office/word/2012/wordml" xmlns:w16cex="http://schemas.microsoft.com/office/word/2018/wordml/cex" xmlns:w16cid="http://schemas.microsoft.com/office/word/2016/wordml/cid" xmlns:w16="http://schemas.microsoft.com/office/word/2018/wordml" xmlns:w16sdtdh="http://schemas.microsoft.com/office/word/2020/wordml/sdtdatahash" xmlns:w16se="http://schemas.microsoft.com/office/word/2015/wordml/symex" xmlns:wpg="http://schemas.microsoft.com/office/word/2010/wordprocessingGroup" xmlns:wpi="http://schemas.microsoft.com/office/word/2010/wordprocessingInk" xmlns:wne="http://schemas.microsoft.com/office/word/2006/wordml" xmlns:wps="http://schemas.microsoft.com/office/word/2010/wordprocessingShape" mc:Ignorable="w14 w15 w16se w16cid w16 w16cex w16sdtdh wp14">
   <w:p>
     <w:pPr>
       <w:pBdr>
@@ -10584,7 +10586,7 @@
 </file>
 
 <file path=word/footer2.xml><?xml version="1.0" encoding="utf-8"?>
-<w:ftr xmlns:wpc="http://schemas.microsoft.com/office/word/2010/wordprocessingCanvas" xmlns:cx="http://schemas.microsoft.com/office/drawing/2014/chartex" xmlns:cx1="http://schemas.microsoft.com/office/drawing/2015/9/8/chartex" xmlns:cx2="http://schemas.microsoft.com/office/drawing/2015/10/21/chartex" xmlns:cx3="http://schemas.microsoft.com/office/drawing/2016/5/9/chartex" xmlns:cx4="http://schemas.microsoft.com/office/drawing/2016/5/10/chartex" xmlns:cx5="http://schemas.microsoft.com/office/drawing/2016/5/11/chartex" xmlns:cx6="http://schemas.microsoft.com/office/drawing/2016/5/12/chartex" xmlns:cx7="http://schemas.microsoft.com/office/drawing/2016/5/13/chartex" xmlns:cx8="http://schemas.microsoft.com/office/drawing/2016/5/14/chartex" xmlns:mc="http://schemas.openxmlformats.org/markup-compatibility/2006" xmlns:aink="http://schemas.microsoft.com/office/drawing/2016/ink" xmlns:am3d="http://schemas.microsoft.com/office/drawing/2017/model3d" xmlns:o="urn:schemas-microsoft-com:office:office" xmlns:r="http://schemas.openxmlformats.org/officeDocument/2006/relationships" xmlns:m="http://schemas.openxmlformats.org/officeDocument/2006/math" xmlns:v="urn:schemas-microsoft-com:vml" xmlns:wp14="http://schemas.microsoft.com/office/word/2010/wordprocessingDrawing" xmlns:wp="http://schemas.openxmlformats.org/drawingml/2006/wordprocessingDrawing" xmlns:w10="urn:schemas-microsoft-com:office:word" xmlns:w="http://schemas.openxmlformats.org/wordprocessingml/2006/main" xmlns:w14="http://schemas.microsoft.com/office/word/2010/wordml" xmlns:w15="http://schemas.microsoft.com/office/word/2012/wordml" xmlns:w16cex="http://schemas.microsoft.com/office/word/2018/wordml/cex" xmlns:w16cid="http://schemas.microsoft.com/office/word/2016/wordml/cid" xmlns:w16="http://schemas.microsoft.com/office/word/2018/wordml" xmlns:w16sdtdh="http://schemas.microsoft.com/office/word/2020/wordml/sdtdatahash" xmlns:w16se="http://schemas.microsoft.com/office/word/2015/wordml/symex" xmlns:wpg="http://schemas.microsoft.com/office/word/2010/wordprocessingGroup" xmlns:wpi="http://schemas.microsoft.com/office/word/2010/wordprocessingInk" xmlns:wne="http://schemas.microsoft.com/office/word/2006/wordml" xmlns:wps="http://schemas.microsoft.com/office/word/2010/wordprocessingShape" mc:Ignorable="w14 w15 w16se w16cid w16 w16cex w16sdtdh wp14">
+<w:ftr xmlns:wpc="http://schemas.microsoft.com/office/word/2010/wordprocessingCanvas" xmlns:cx="http://schemas.microsoft.com/office/drawing/2014/chartex" xmlns:cx1="http://schemas.microsoft.com/office/drawing/2015/9/8/chartex" xmlns:cx2="http://schemas.microsoft.com/office/drawing/2015/10/21/chartex" xmlns:cx3="http://schemas.microsoft.com/office/drawing/2016/5/9/chartex" xmlns:cx4="http://schemas.microsoft.com/office/drawing/2016/5/10/chartex" xmlns:cx5="http://schemas.microsoft.com/office/drawing/2016/5/11/chartex" xmlns:cx6="http://schemas.microsoft.com/office/drawing/2016/5/12/chartex" xmlns:cx7="http://schemas.microsoft.com/office/drawing/2016/5/13/chartex" xmlns:cx8="http://schemas.microsoft.com/office/drawing/2016/5/14/chartex" xmlns:mc="http://schemas.openxmlformats.org/markup-compatibility/2006" xmlns:aink="http://schemas.microsoft.com/office/drawing/2016/ink" xmlns:am3d="http://schemas.microsoft.com/office/drawing/2017/model3d" xmlns:o="urn:schemas-microsoft-com:office:office" xmlns:oel="http://schemas.microsoft.com/office/2019/extlst" xmlns:r="http://schemas.openxmlformats.org/officeDocument/2006/relationships" xmlns:m="http://schemas.openxmlformats.org/officeDocument/2006/math" xmlns:v="urn:schemas-microsoft-com:vml" xmlns:wp14="http://schemas.microsoft.com/office/word/2010/wordprocessingDrawing" xmlns:wp="http://schemas.openxmlformats.org/drawingml/2006/wordprocessingDrawing" xmlns:w10="urn:schemas-microsoft-com:office:word" xmlns:w="http://schemas.openxmlformats.org/wordprocessingml/2006/main" xmlns:w14="http://schemas.microsoft.com/office/word/2010/wordml" xmlns:w15="http://schemas.microsoft.com/office/word/2012/wordml" xmlns:w16cex="http://schemas.microsoft.com/office/word/2018/wordml/cex" xmlns:w16cid="http://schemas.microsoft.com/office/word/2016/wordml/cid" xmlns:w16="http://schemas.microsoft.com/office/word/2018/wordml" xmlns:w16sdtdh="http://schemas.microsoft.com/office/word/2020/wordml/sdtdatahash" xmlns:w16se="http://schemas.microsoft.com/office/word/2015/wordml/symex" xmlns:wpg="http://schemas.microsoft.com/office/word/2010/wordprocessingGroup" xmlns:wpi="http://schemas.microsoft.com/office/word/2010/wordprocessingInk" xmlns:wne="http://schemas.microsoft.com/office/word/2006/wordml" xmlns:wps="http://schemas.microsoft.com/office/word/2010/wordprocessingShape" mc:Ignorable="w14 w15 w16se w16cid w16 w16cex w16sdtdh wp14">
   <w:p>
     <w:pPr>
       <w:pBdr>
@@ -10783,7 +10785,7 @@
 </file>
 
 <file path=word/footnotes.xml><?xml version="1.0" encoding="utf-8"?>
-<w:footnotes xmlns:wpc="http://schemas.microsoft.com/office/word/2010/wordprocessingCanvas" xmlns:cx="http://schemas.microsoft.com/office/drawing/2014/chartex" xmlns:cx1="http://schemas.microsoft.com/office/drawing/2015/9/8/chartex" xmlns:cx2="http://schemas.microsoft.com/office/drawing/2015/10/21/chartex" xmlns:cx3="http://schemas.microsoft.com/office/drawing/2016/5/9/chartex" xmlns:cx4="http://schemas.microsoft.com/office/drawing/2016/5/10/chartex" xmlns:cx5="http://schemas.microsoft.com/office/drawing/2016/5/11/chartex" xmlns:cx6="http://schemas.microsoft.com/office/drawing/2016/5/12/chartex" xmlns:cx7="http://schemas.microsoft.com/office/drawing/2016/5/13/chartex" xmlns:cx8="http://schemas.microsoft.com/office/drawing/2016/5/14/chartex" xmlns:mc="http://schemas.openxmlformats.org/markup-compatibility/2006" xmlns:aink="http://schemas.microsoft.com/office/drawing/2016/ink" xmlns:am3d="http://schemas.microsoft.com/office/drawing/2017/model3d" xmlns:o="urn:schemas-microsoft-com:office:office" xmlns:r="http://schemas.openxmlformats.org/officeDocument/2006/relationships" xmlns:m="http://schemas.openxmlformats.org/officeDocument/2006/math" xmlns:v="urn:schemas-microsoft-com:vml" xmlns:wp14="http://schemas.microsoft.com/office/word/2010/wordprocessingDrawing" xmlns:wp="http://schemas.openxmlformats.org/drawingml/2006/wordprocessingDrawing" xmlns:w10="urn:schemas-microsoft-com:office:word" xmlns:w="http://schemas.openxmlformats.org/wordprocessingml/2006/main" xmlns:w14="http://schemas.microsoft.com/office/word/2010/wordml" xmlns:w15="http://schemas.microsoft.com/office/word/2012/wordml" xmlns:w16cex="http://schemas.microsoft.com/office/word/2018/wordml/cex" xmlns:w16cid="http://schemas.microsoft.com/office/word/2016/wordml/cid" xmlns:w16="http://schemas.microsoft.com/office/word/2018/wordml" xmlns:w16sdtdh="http://schemas.microsoft.com/office/word/2020/wordml/sdtdatahash" xmlns:w16se="http://schemas.microsoft.com/office/word/2015/wordml/symex" xmlns:wpg="http://schemas.microsoft.com/office/word/2010/wordprocessingGroup" xmlns:wpi="http://schemas.microsoft.com/office/word/2010/wordprocessingInk" xmlns:wne="http://schemas.microsoft.com/office/word/2006/wordml" xmlns:wps="http://schemas.microsoft.com/office/word/2010/wordprocessingShape" mc:Ignorable="w14 w15 w16se w16cid w16 w16cex w16sdtdh wp14">
+<w:footnotes xmlns:wpc="http://schemas.microsoft.com/office/word/2010/wordprocessingCanvas" xmlns:cx="http://schemas.microsoft.com/office/drawing/2014/chartex" xmlns:cx1="http://schemas.microsoft.com/office/drawing/2015/9/8/chartex" xmlns:cx2="http://schemas.microsoft.com/office/drawing/2015/10/21/chartex" xmlns:cx3="http://schemas.microsoft.com/office/drawing/2016/5/9/chartex" xmlns:cx4="http://schemas.microsoft.com/office/drawing/2016/5/10/chartex" xmlns:cx5="http://schemas.microsoft.com/office/drawing/2016/5/11/chartex" xmlns:cx6="http://schemas.microsoft.com/office/drawing/2016/5/12/chartex" xmlns:cx7="http://schemas.microsoft.com/office/drawing/2016/5/13/chartex" xmlns:cx8="http://schemas.microsoft.com/office/drawing/2016/5/14/chartex" xmlns:mc="http://schemas.openxmlformats.org/markup-compatibility/2006" xmlns:aink="http://schemas.microsoft.com/office/drawing/2016/ink" xmlns:am3d="http://schemas.microsoft.com/office/drawing/2017/model3d" xmlns:o="urn:schemas-microsoft-com:office:office" xmlns:oel="http://schemas.microsoft.com/office/2019/extlst" xmlns:r="http://schemas.openxmlformats.org/officeDocument/2006/relationships" xmlns:m="http://schemas.openxmlformats.org/officeDocument/2006/math" xmlns:v="urn:schemas-microsoft-com:vml" xmlns:wp14="http://schemas.microsoft.com/office/word/2010/wordprocessingDrawing" xmlns:wp="http://schemas.openxmlformats.org/drawingml/2006/wordprocessingDrawing" xmlns:w10="urn:schemas-microsoft-com:office:word" xmlns:w="http://schemas.openxmlformats.org/wordprocessingml/2006/main" xmlns:w14="http://schemas.microsoft.com/office/word/2010/wordml" xmlns:w15="http://schemas.microsoft.com/office/word/2012/wordml" xmlns:w16cex="http://schemas.microsoft.com/office/word/2018/wordml/cex" xmlns:w16cid="http://schemas.microsoft.com/office/word/2016/wordml/cid" xmlns:w16="http://schemas.microsoft.com/office/word/2018/wordml" xmlns:w16sdtdh="http://schemas.microsoft.com/office/word/2020/wordml/sdtdatahash" xmlns:w16se="http://schemas.microsoft.com/office/word/2015/wordml/symex" xmlns:wpg="http://schemas.microsoft.com/office/word/2010/wordprocessingGroup" xmlns:wpi="http://schemas.microsoft.com/office/word/2010/wordprocessingInk" xmlns:wne="http://schemas.microsoft.com/office/word/2006/wordml" xmlns:wps="http://schemas.microsoft.com/office/word/2010/wordprocessingShape" mc:Ignorable="w14 w15 w16se w16cid w16 w16cex w16sdtdh wp14">
   <w:footnote w:type="separator" w:id="-1">
     <w:p>
       <w:pPr>
@@ -10808,7 +10810,7 @@
 </file>
 
 <file path=word/header1.xml><?xml version="1.0" encoding="utf-8"?>
-<w:hdr xmlns:wpc="http://schemas.microsoft.com/office/word/2010/wordprocessingCanvas" xmlns:cx="http://schemas.microsoft.com/office/drawing/2014/chartex" xmlns:cx1="http://schemas.microsoft.com/office/drawing/2015/9/8/chartex" xmlns:cx2="http://schemas.microsoft.com/office/drawing/2015/10/21/chartex" xmlns:cx3="http://schemas.microsoft.com/office/drawing/2016/5/9/chartex" xmlns:cx4="http://schemas.microsoft.com/office/drawing/2016/5/10/chartex" xmlns:cx5="http://schemas.microsoft.com/office/drawing/2016/5/11/chartex" xmlns:cx6="http://schemas.microsoft.com/office/drawing/2016/5/12/chartex" xmlns:cx7="http://schemas.microsoft.com/office/drawing/2016/5/13/chartex" xmlns:cx8="http://schemas.microsoft.com/office/drawing/2016/5/14/chartex" xmlns:mc="http://schemas.openxmlformats.org/markup-compatibility/2006" xmlns:aink="http://schemas.microsoft.com/office/drawing/2016/ink" xmlns:am3d="http://schemas.microsoft.com/office/drawing/2017/model3d" xmlns:o="urn:schemas-microsoft-com:office:office" xmlns:r="http://schemas.openxmlformats.org/officeDocument/2006/relationships" xmlns:m="http://schemas.openxmlformats.org/officeDocument/2006/math" xmlns:v="urn:schemas-microsoft-com:vml" xmlns:wp14="http://schemas.microsoft.com/office/word/2010/wordprocessingDrawing" xmlns:wp="http://schemas.openxmlformats.org/drawingml/2006/wordprocessingDrawing" xmlns:w10="urn:schemas-microsoft-com:office:word" xmlns:w="http://schemas.openxmlformats.org/wordprocessingml/2006/main" xmlns:w14="http://schemas.microsoft.com/office/word/2010/wordml" xmlns:w15="http://schemas.microsoft.com/office/word/2012/wordml" xmlns:w16cex="http://schemas.microsoft.com/office/word/2018/wordml/cex" xmlns:w16cid="http://schemas.microsoft.com/office/word/2016/wordml/cid" xmlns:w16="http://schemas.microsoft.com/office/word/2018/wordml" xmlns:w16sdtdh="http://schemas.microsoft.com/office/word/2020/wordml/sdtdatahash" xmlns:w16se="http://schemas.microsoft.com/office/word/2015/wordml/symex" xmlns:wpg="http://schemas.microsoft.com/office/word/2010/wordprocessingGroup" xmlns:wpi="http://schemas.microsoft.com/office/word/2010/wordprocessingInk" xmlns:wne="http://schemas.microsoft.com/office/word/2006/wordml" xmlns:wps="http://schemas.microsoft.com/office/word/2010/wordprocessingShape" mc:Ignorable="w14 w15 w16se w16cid w16 w16cex w16sdtdh wp14">
+<w:hdr xmlns:wpc="http://schemas.microsoft.com/office/word/2010/wordprocessingCanvas" xmlns:cx="http://schemas.microsoft.com/office/drawing/2014/chartex" xmlns:cx1="http://schemas.microsoft.com/office/drawing/2015/9/8/chartex" xmlns:cx2="http://schemas.microsoft.com/office/drawing/2015/10/21/chartex" xmlns:cx3="http://schemas.microsoft.com/office/drawing/2016/5/9/chartex" xmlns:cx4="http://schemas.microsoft.com/office/drawing/2016/5/10/chartex" xmlns:cx5="http://schemas.microsoft.com/office/drawing/2016/5/11/chartex" xmlns:cx6="http://schemas.microsoft.com/office/drawing/2016/5/12/chartex" xmlns:cx7="http://schemas.microsoft.com/office/drawing/2016/5/13/chartex" xmlns:cx8="http://schemas.microsoft.com/office/drawing/2016/5/14/chartex" xmlns:mc="http://schemas.openxmlformats.org/markup-compatibility/2006" xmlns:aink="http://schemas.microsoft.com/office/drawing/2016/ink" xmlns:am3d="http://schemas.microsoft.com/office/drawing/2017/model3d" xmlns:o="urn:schemas-microsoft-com:office:office" xmlns:oel="http://schemas.microsoft.com/office/2019/extlst" xmlns:r="http://schemas.openxmlformats.org/officeDocument/2006/relationships" xmlns:m="http://schemas.openxmlformats.org/officeDocument/2006/math" xmlns:v="urn:schemas-microsoft-com:vml" xmlns:wp14="http://schemas.microsoft.com/office/word/2010/wordprocessingDrawing" xmlns:wp="http://schemas.openxmlformats.org/drawingml/2006/wordprocessingDrawing" xmlns:w10="urn:schemas-microsoft-com:office:word" xmlns:w="http://schemas.openxmlformats.org/wordprocessingml/2006/main" xmlns:w14="http://schemas.microsoft.com/office/word/2010/wordml" xmlns:w15="http://schemas.microsoft.com/office/word/2012/wordml" xmlns:w16cex="http://schemas.microsoft.com/office/word/2018/wordml/cex" xmlns:w16cid="http://schemas.microsoft.com/office/word/2016/wordml/cid" xmlns:w16="http://schemas.microsoft.com/office/word/2018/wordml" xmlns:w16sdtdh="http://schemas.microsoft.com/office/word/2020/wordml/sdtdatahash" xmlns:w16se="http://schemas.microsoft.com/office/word/2015/wordml/symex" xmlns:wpg="http://schemas.microsoft.com/office/word/2010/wordprocessingGroup" xmlns:wpi="http://schemas.microsoft.com/office/word/2010/wordprocessingInk" xmlns:wne="http://schemas.microsoft.com/office/word/2006/wordml" xmlns:wps="http://schemas.microsoft.com/office/word/2010/wordprocessingShape" mc:Ignorable="w14 w15 w16se w16cid w16 w16cex w16sdtdh wp14">
   <w:p>
     <w:pPr>
       <w:pBdr>
@@ -10833,7 +10835,7 @@
 </file>
 
 <file path=word/header10.xml><?xml version="1.0" encoding="utf-8"?>
-<w:hdr xmlns:wpc="http://schemas.microsoft.com/office/word/2010/wordprocessingCanvas" xmlns:cx="http://schemas.microsoft.com/office/drawing/2014/chartex" xmlns:cx1="http://schemas.microsoft.com/office/drawing/2015/9/8/chartex" xmlns:cx2="http://schemas.microsoft.com/office/drawing/2015/10/21/chartex" xmlns:cx3="http://schemas.microsoft.com/office/drawing/2016/5/9/chartex" xmlns:cx4="http://schemas.microsoft.com/office/drawing/2016/5/10/chartex" xmlns:cx5="http://schemas.microsoft.com/office/drawing/2016/5/11/chartex" xmlns:cx6="http://schemas.microsoft.com/office/drawing/2016/5/12/chartex" xmlns:cx7="http://schemas.microsoft.com/office/drawing/2016/5/13/chartex" xmlns:cx8="http://schemas.microsoft.com/office/drawing/2016/5/14/chartex" xmlns:mc="http://schemas.openxmlformats.org/markup-compatibility/2006" xmlns:aink="http://schemas.microsoft.com/office/drawing/2016/ink" xmlns:am3d="http://schemas.microsoft.com/office/drawing/2017/model3d" xmlns:o="urn:schemas-microsoft-com:office:office" xmlns:r="http://schemas.openxmlformats.org/officeDocument/2006/relationships" xmlns:m="http://schemas.openxmlformats.org/officeDocument/2006/math" xmlns:v="urn:schemas-microsoft-com:vml" xmlns:wp14="http://schemas.microsoft.com/office/word/2010/wordprocessingDrawing" xmlns:wp="http://schemas.openxmlformats.org/drawingml/2006/wordprocessingDrawing" xmlns:w10="urn:schemas-microsoft-com:office:word" xmlns:w="http://schemas.openxmlformats.org/wordprocessingml/2006/main" xmlns:w14="http://schemas.microsoft.com/office/word/2010/wordml" xmlns:w15="http://schemas.microsoft.com/office/word/2012/wordml" xmlns:w16cex="http://schemas.microsoft.com/office/word/2018/wordml/cex" xmlns:w16cid="http://schemas.microsoft.com/office/word/2016/wordml/cid" xmlns:w16="http://schemas.microsoft.com/office/word/2018/wordml" xmlns:w16sdtdh="http://schemas.microsoft.com/office/word/2020/wordml/sdtdatahash" xmlns:w16se="http://schemas.microsoft.com/office/word/2015/wordml/symex" xmlns:wpg="http://schemas.microsoft.com/office/word/2010/wordprocessingGroup" xmlns:wpi="http://schemas.microsoft.com/office/word/2010/wordprocessingInk" xmlns:wne="http://schemas.microsoft.com/office/word/2006/wordml" xmlns:wps="http://schemas.microsoft.com/office/word/2010/wordprocessingShape" mc:Ignorable="w14 w15 w16se w16cid w16 w16cex w16sdtdh wp14">
+<w:hdr xmlns:wpc="http://schemas.microsoft.com/office/word/2010/wordprocessingCanvas" xmlns:cx="http://schemas.microsoft.com/office/drawing/2014/chartex" xmlns:cx1="http://schemas.microsoft.com/office/drawing/2015/9/8/chartex" xmlns:cx2="http://schemas.microsoft.com/office/drawing/2015/10/21/chartex" xmlns:cx3="http://schemas.microsoft.com/office/drawing/2016/5/9/chartex" xmlns:cx4="http://schemas.microsoft.com/office/drawing/2016/5/10/chartex" xmlns:cx5="http://schemas.microsoft.com/office/drawing/2016/5/11/chartex" xmlns:cx6="http://schemas.microsoft.com/office/drawing/2016/5/12/chartex" xmlns:cx7="http://schemas.microsoft.com/office/drawing/2016/5/13/chartex" xmlns:cx8="http://schemas.microsoft.com/office/drawing/2016/5/14/chartex" xmlns:mc="http://schemas.openxmlformats.org/markup-compatibility/2006" xmlns:aink="http://schemas.microsoft.com/office/drawing/2016/ink" xmlns:am3d="http://schemas.microsoft.com/office/drawing/2017/model3d" xmlns:o="urn:schemas-microsoft-com:office:office" xmlns:oel="http://schemas.microsoft.com/office/2019/extlst" xmlns:r="http://schemas.openxmlformats.org/officeDocument/2006/relationships" xmlns:m="http://schemas.openxmlformats.org/officeDocument/2006/math" xmlns:v="urn:schemas-microsoft-com:vml" xmlns:wp14="http://schemas.microsoft.com/office/word/2010/wordprocessingDrawing" xmlns:wp="http://schemas.openxmlformats.org/drawingml/2006/wordprocessingDrawing" xmlns:w10="urn:schemas-microsoft-com:office:word" xmlns:w="http://schemas.openxmlformats.org/wordprocessingml/2006/main" xmlns:w14="http://schemas.microsoft.com/office/word/2010/wordml" xmlns:w15="http://schemas.microsoft.com/office/word/2012/wordml" xmlns:w16cex="http://schemas.microsoft.com/office/word/2018/wordml/cex" xmlns:w16cid="http://schemas.microsoft.com/office/word/2016/wordml/cid" xmlns:w16="http://schemas.microsoft.com/office/word/2018/wordml" xmlns:w16sdtdh="http://schemas.microsoft.com/office/word/2020/wordml/sdtdatahash" xmlns:w16se="http://schemas.microsoft.com/office/word/2015/wordml/symex" xmlns:wpg="http://schemas.microsoft.com/office/word/2010/wordprocessingGroup" xmlns:wpi="http://schemas.microsoft.com/office/word/2010/wordprocessingInk" xmlns:wne="http://schemas.microsoft.com/office/word/2006/wordml" xmlns:wps="http://schemas.microsoft.com/office/word/2010/wordprocessingShape" mc:Ignorable="w14 w15 w16se w16cid w16 w16cex w16sdtdh wp14">
   <w:p>
     <w:pPr>
       <w:pBdr>
@@ -10906,7 +10908,7 @@
 </file>
 
 <file path=word/header2.xml><?xml version="1.0" encoding="utf-8"?>
-<w:hdr xmlns:wpc="http://schemas.microsoft.com/office/word/2010/wordprocessingCanvas" xmlns:cx="http://schemas.microsoft.com/office/drawing/2014/chartex" xmlns:cx1="http://schemas.microsoft.com/office/drawing/2015/9/8/chartex" xmlns:cx2="http://schemas.microsoft.com/office/drawing/2015/10/21/chartex" xmlns:cx3="http://schemas.microsoft.com/office/drawing/2016/5/9/chartex" xmlns:cx4="http://schemas.microsoft.com/office/drawing/2016/5/10/chartex" xmlns:cx5="http://schemas.microsoft.com/office/drawing/2016/5/11/chartex" xmlns:cx6="http://schemas.microsoft.com/office/drawing/2016/5/12/chartex" xmlns:cx7="http://schemas.microsoft.com/office/drawing/2016/5/13/chartex" xmlns:cx8="http://schemas.microsoft.com/office/drawing/2016/5/14/chartex" xmlns:mc="http://schemas.openxmlformats.org/markup-compatibility/2006" xmlns:aink="http://schemas.microsoft.com/office/drawing/2016/ink" xmlns:am3d="http://schemas.microsoft.com/office/drawing/2017/model3d" xmlns:o="urn:schemas-microsoft-com:office:office" xmlns:r="http://schemas.openxmlformats.org/officeDocument/2006/relationships" xmlns:m="http://schemas.openxmlformats.org/officeDocument/2006/math" xmlns:v="urn:schemas-microsoft-com:vml" xmlns:wp14="http://schemas.microsoft.com/office/word/2010/wordprocessingDrawing" xmlns:wp="http://schemas.openxmlformats.org/drawingml/2006/wordprocessingDrawing" xmlns:w10="urn:schemas-microsoft-com:office:word" xmlns:w="http://schemas.openxmlformats.org/wordprocessingml/2006/main" xmlns:w14="http://schemas.microsoft.com/office/word/2010/wordml" xmlns:w15="http://schemas.microsoft.com/office/word/2012/wordml" xmlns:w16cex="http://schemas.microsoft.com/office/word/2018/wordml/cex" xmlns:w16cid="http://schemas.microsoft.com/office/word/2016/wordml/cid" xmlns:w16="http://schemas.microsoft.com/office/word/2018/wordml" xmlns:w16sdtdh="http://schemas.microsoft.com/office/word/2020/wordml/sdtdatahash" xmlns:w16se="http://schemas.microsoft.com/office/word/2015/wordml/symex" xmlns:wpg="http://schemas.microsoft.com/office/word/2010/wordprocessingGroup" xmlns:wpi="http://schemas.microsoft.com/office/word/2010/wordprocessingInk" xmlns:wne="http://schemas.microsoft.com/office/word/2006/wordml" xmlns:wps="http://schemas.microsoft.com/office/word/2010/wordprocessingShape" mc:Ignorable="w14 w15 w16se w16cid w16 w16cex w16sdtdh wp14">
+<w:hdr xmlns:wpc="http://schemas.microsoft.com/office/word/2010/wordprocessingCanvas" xmlns:cx="http://schemas.microsoft.com/office/drawing/2014/chartex" xmlns:cx1="http://schemas.microsoft.com/office/drawing/2015/9/8/chartex" xmlns:cx2="http://schemas.microsoft.com/office/drawing/2015/10/21/chartex" xmlns:cx3="http://schemas.microsoft.com/office/drawing/2016/5/9/chartex" xmlns:cx4="http://schemas.microsoft.com/office/drawing/2016/5/10/chartex" xmlns:cx5="http://schemas.microsoft.com/office/drawing/2016/5/11/chartex" xmlns:cx6="http://schemas.microsoft.com/office/drawing/2016/5/12/chartex" xmlns:cx7="http://schemas.microsoft.com/office/drawing/2016/5/13/chartex" xmlns:cx8="http://schemas.microsoft.com/office/drawing/2016/5/14/chartex" xmlns:mc="http://schemas.openxmlformats.org/markup-compatibility/2006" xmlns:aink="http://schemas.microsoft.com/office/drawing/2016/ink" xmlns:am3d="http://schemas.microsoft.com/office/drawing/2017/model3d" xmlns:o="urn:schemas-microsoft-com:office:office" xmlns:oel="http://schemas.microsoft.com/office/2019/extlst" xmlns:r="http://schemas.openxmlformats.org/officeDocument/2006/relationships" xmlns:m="http://schemas.openxmlformats.org/officeDocument/2006/math" xmlns:v="urn:schemas-microsoft-com:vml" xmlns:wp14="http://schemas.microsoft.com/office/word/2010/wordprocessingDrawing" xmlns:wp="http://schemas.openxmlformats.org/drawingml/2006/wordprocessingDrawing" xmlns:w10="urn:schemas-microsoft-com:office:word" xmlns:w="http://schemas.openxmlformats.org/wordprocessingml/2006/main" xmlns:w14="http://schemas.microsoft.com/office/word/2010/wordml" xmlns:w15="http://schemas.microsoft.com/office/word/2012/wordml" xmlns:w16cex="http://schemas.microsoft.com/office/word/2018/wordml/cex" xmlns:w16cid="http://schemas.microsoft.com/office/word/2016/wordml/cid" xmlns:w16="http://schemas.microsoft.com/office/word/2018/wordml" xmlns:w16sdtdh="http://schemas.microsoft.com/office/word/2020/wordml/sdtdatahash" xmlns:w16se="http://schemas.microsoft.com/office/word/2015/wordml/symex" xmlns:wpg="http://schemas.microsoft.com/office/word/2010/wordprocessingGroup" xmlns:wpi="http://schemas.microsoft.com/office/word/2010/wordprocessingInk" xmlns:wne="http://schemas.microsoft.com/office/word/2006/wordml" xmlns:wps="http://schemas.microsoft.com/office/word/2010/wordprocessingShape" mc:Ignorable="w14 w15 w16se w16cid w16 w16cex w16sdtdh wp14">
   <w:p>
     <w:pPr>
       <w:pBdr>
@@ -10979,7 +10981,7 @@
 </file>
 
 <file path=word/header3.xml><?xml version="1.0" encoding="utf-8"?>
-<w:hdr xmlns:wpc="http://schemas.microsoft.com/office/word/2010/wordprocessingCanvas" xmlns:cx="http://schemas.microsoft.com/office/drawing/2014/chartex" xmlns:cx1="http://schemas.microsoft.com/office/drawing/2015/9/8/chartex" xmlns:cx2="http://schemas.microsoft.com/office/drawing/2015/10/21/chartex" xmlns:cx3="http://schemas.microsoft.com/office/drawing/2016/5/9/chartex" xmlns:cx4="http://schemas.microsoft.com/office/drawing/2016/5/10/chartex" xmlns:cx5="http://schemas.microsoft.com/office/drawing/2016/5/11/chartex" xmlns:cx6="http://schemas.microsoft.com/office/drawing/2016/5/12/chartex" xmlns:cx7="http://schemas.microsoft.com/office/drawing/2016/5/13/chartex" xmlns:cx8="http://schemas.microsoft.com/office/drawing/2016/5/14/chartex" xmlns:mc="http://schemas.openxmlformats.org/markup-compatibility/2006" xmlns:aink="http://schemas.microsoft.com/office/drawing/2016/ink" xmlns:am3d="http://schemas.microsoft.com/office/drawing/2017/model3d" xmlns:o="urn:schemas-microsoft-com:office:office" xmlns:r="http://schemas.openxmlformats.org/officeDocument/2006/relationships" xmlns:m="http://schemas.openxmlformats.org/officeDocument/2006/math" xmlns:v="urn:schemas-microsoft-com:vml" xmlns:wp14="http://schemas.microsoft.com/office/word/2010/wordprocessingDrawing" xmlns:wp="http://schemas.openxmlformats.org/drawingml/2006/wordprocessingDrawing" xmlns:w10="urn:schemas-microsoft-com:office:word" xmlns:w="http://schemas.openxmlformats.org/wordprocessingml/2006/main" xmlns:w14="http://schemas.microsoft.com/office/word/2010/wordml" xmlns:w15="http://schemas.microsoft.com/office/word/2012/wordml" xmlns:w16cex="http://schemas.microsoft.com/office/word/2018/wordml/cex" xmlns:w16cid="http://schemas.microsoft.com/office/word/2016/wordml/cid" xmlns:w16="http://schemas.microsoft.com/office/word/2018/wordml" xmlns:w16sdtdh="http://schemas.microsoft.com/office/word/2020/wordml/sdtdatahash" xmlns:w16se="http://schemas.microsoft.com/office/word/2015/wordml/symex" xmlns:wpg="http://schemas.microsoft.com/office/word/2010/wordprocessingGroup" xmlns:wpi="http://schemas.microsoft.com/office/word/2010/wordprocessingInk" xmlns:wne="http://schemas.microsoft.com/office/word/2006/wordml" xmlns:wps="http://schemas.microsoft.com/office/word/2010/wordprocessingShape" mc:Ignorable="w14 w15 w16se w16cid w16 w16cex w16sdtdh wp14">
+<w:hdr xmlns:wpc="http://schemas.microsoft.com/office/word/2010/wordprocessingCanvas" xmlns:cx="http://schemas.microsoft.com/office/drawing/2014/chartex" xmlns:cx1="http://schemas.microsoft.com/office/drawing/2015/9/8/chartex" xmlns:cx2="http://schemas.microsoft.com/office/drawing/2015/10/21/chartex" xmlns:cx3="http://schemas.microsoft.com/office/drawing/2016/5/9/chartex" xmlns:cx4="http://schemas.microsoft.com/office/drawing/2016/5/10/chartex" xmlns:cx5="http://schemas.microsoft.com/office/drawing/2016/5/11/chartex" xmlns:cx6="http://schemas.microsoft.com/office/drawing/2016/5/12/chartex" xmlns:cx7="http://schemas.microsoft.com/office/drawing/2016/5/13/chartex" xmlns:cx8="http://schemas.microsoft.com/office/drawing/2016/5/14/chartex" xmlns:mc="http://schemas.openxmlformats.org/markup-compatibility/2006" xmlns:aink="http://schemas.microsoft.com/office/drawing/2016/ink" xmlns:am3d="http://schemas.microsoft.com/office/drawing/2017/model3d" xmlns:o="urn:schemas-microsoft-com:office:office" xmlns:oel="http://schemas.microsoft.com/office/2019/extlst" xmlns:r="http://schemas.openxmlformats.org/officeDocument/2006/relationships" xmlns:m="http://schemas.openxmlformats.org/officeDocument/2006/math" xmlns:v="urn:schemas-microsoft-com:vml" xmlns:wp14="http://schemas.microsoft.com/office/word/2010/wordprocessingDrawing" xmlns:wp="http://schemas.openxmlformats.org/drawingml/2006/wordprocessingDrawing" xmlns:w10="urn:schemas-microsoft-com:office:word" xmlns:w="http://schemas.openxmlformats.org/wordprocessingml/2006/main" xmlns:w14="http://schemas.microsoft.com/office/word/2010/wordml" xmlns:w15="http://schemas.microsoft.com/office/word/2012/wordml" xmlns:w16cex="http://schemas.microsoft.com/office/word/2018/wordml/cex" xmlns:w16cid="http://schemas.microsoft.com/office/word/2016/wordml/cid" xmlns:w16="http://schemas.microsoft.com/office/word/2018/wordml" xmlns:w16sdtdh="http://schemas.microsoft.com/office/word/2020/wordml/sdtdatahash" xmlns:w16se="http://schemas.microsoft.com/office/word/2015/wordml/symex" xmlns:wpg="http://schemas.microsoft.com/office/word/2010/wordprocessingGroup" xmlns:wpi="http://schemas.microsoft.com/office/word/2010/wordprocessingInk" xmlns:wne="http://schemas.microsoft.com/office/word/2006/wordml" xmlns:wps="http://schemas.microsoft.com/office/word/2010/wordprocessingShape" mc:Ignorable="w14 w15 w16se w16cid w16 w16cex w16sdtdh wp14">
   <w:p>
     <w:pPr>
       <w:pBdr>
@@ -11004,7 +11006,7 @@
 </file>
 
 <file path=word/header4.xml><?xml version="1.0" encoding="utf-8"?>
-<w:hdr xmlns:wpc="http://schemas.microsoft.com/office/word/2010/wordprocessingCanvas" xmlns:cx="http://schemas.microsoft.com/office/drawing/2014/chartex" xmlns:cx1="http://schemas.microsoft.com/office/drawing/2015/9/8/chartex" xmlns:cx2="http://schemas.microsoft.com/office/drawing/2015/10/21/chartex" xmlns:cx3="http://schemas.microsoft.com/office/drawing/2016/5/9/chartex" xmlns:cx4="http://schemas.microsoft.com/office/drawing/2016/5/10/chartex" xmlns:cx5="http://schemas.microsoft.com/office/drawing/2016/5/11/chartex" xmlns:cx6="http://schemas.microsoft.com/office/drawing/2016/5/12/chartex" xmlns:cx7="http://schemas.microsoft.com/office/drawing/2016/5/13/chartex" xmlns:cx8="http://schemas.microsoft.com/office/drawing/2016/5/14/chartex" xmlns:mc="http://schemas.openxmlformats.org/markup-compatibility/2006" xmlns:aink="http://schemas.microsoft.com/office/drawing/2016/ink" xmlns:am3d="http://schemas.microsoft.com/office/drawing/2017/model3d" xmlns:o="urn:schemas-microsoft-com:office:office" xmlns:r="http://schemas.openxmlformats.org/officeDocument/2006/relationships" xmlns:m="http://schemas.openxmlformats.org/officeDocument/2006/math" xmlns:v="urn:schemas-microsoft-com:vml" xmlns:wp14="http://schemas.microsoft.com/office/word/2010/wordprocessingDrawing" xmlns:wp="http://schemas.openxmlformats.org/drawingml/2006/wordprocessingDrawing" xmlns:w10="urn:schemas-microsoft-com:office:word" xmlns:w="http://schemas.openxmlformats.org/wordprocessingml/2006/main" xmlns:w14="http://schemas.microsoft.com/office/word/2010/wordml" xmlns:w15="http://schemas.microsoft.com/office/word/2012/wordml" xmlns:w16cex="http://schemas.microsoft.com/office/word/2018/wordml/cex" xmlns:w16cid="http://schemas.microsoft.com/office/word/2016/wordml/cid" xmlns:w16="http://schemas.microsoft.com/office/word/2018/wordml" xmlns:w16sdtdh="http://schemas.microsoft.com/office/word/2020/wordml/sdtdatahash" xmlns:w16se="http://schemas.microsoft.com/office/word/2015/wordml/symex" xmlns:wpg="http://schemas.microsoft.com/office/word/2010/wordprocessingGroup" xmlns:wpi="http://schemas.microsoft.com/office/word/2010/wordprocessingInk" xmlns:wne="http://schemas.microsoft.com/office/word/2006/wordml" xmlns:wps="http://schemas.microsoft.com/office/word/2010/wordprocessingShape" mc:Ignorable="w14 w15 w16se w16cid w16 w16cex w16sdtdh wp14">
+<w:hdr xmlns:wpc="http://schemas.microsoft.com/office/word/2010/wordprocessingCanvas" xmlns:cx="http://schemas.microsoft.com/office/drawing/2014/chartex" xmlns:cx1="http://schemas.microsoft.com/office/drawing/2015/9/8/chartex" xmlns:cx2="http://schemas.microsoft.com/office/drawing/2015/10/21/chartex" xmlns:cx3="http://schemas.microsoft.com/office/drawing/2016/5/9/chartex" xmlns:cx4="http://schemas.microsoft.com/office/drawing/2016/5/10/chartex" xmlns:cx5="http://schemas.microsoft.com/office/drawing/2016/5/11/chartex" xmlns:cx6="http://schemas.microsoft.com/office/drawing/2016/5/12/chartex" xmlns:cx7="http://schemas.microsoft.com/office/drawing/2016/5/13/chartex" xmlns:cx8="http://schemas.microsoft.com/office/drawing/2016/5/14/chartex" xmlns:mc="http://schemas.openxmlformats.org/markup-compatibility/2006" xmlns:aink="http://schemas.microsoft.com/office/drawing/2016/ink" xmlns:am3d="http://schemas.microsoft.com/office/drawing/2017/model3d" xmlns:o="urn:schemas-microsoft-com:office:office" xmlns:oel="http://schemas.microsoft.com/office/2019/extlst" xmlns:r="http://schemas.openxmlformats.org/officeDocument/2006/relationships" xmlns:m="http://schemas.openxmlformats.org/officeDocument/2006/math" xmlns:v="urn:schemas-microsoft-com:vml" xmlns:wp14="http://schemas.microsoft.com/office/word/2010/wordprocessingDrawing" xmlns:wp="http://schemas.openxmlformats.org/drawingml/2006/wordprocessingDrawing" xmlns:w10="urn:schemas-microsoft-com:office:word" xmlns:w="http://schemas.openxmlformats.org/wordprocessingml/2006/main" xmlns:w14="http://schemas.microsoft.com/office/word/2010/wordml" xmlns:w15="http://schemas.microsoft.com/office/word/2012/wordml" xmlns:w16cex="http://schemas.microsoft.com/office/word/2018/wordml/cex" xmlns:w16cid="http://schemas.microsoft.com/office/word/2016/wordml/cid" xmlns:w16="http://schemas.microsoft.com/office/word/2018/wordml" xmlns:w16sdtdh="http://schemas.microsoft.com/office/word/2020/wordml/sdtdatahash" xmlns:w16se="http://schemas.microsoft.com/office/word/2015/wordml/symex" xmlns:wpg="http://schemas.microsoft.com/office/word/2010/wordprocessingGroup" xmlns:wpi="http://schemas.microsoft.com/office/word/2010/wordprocessingInk" xmlns:wne="http://schemas.microsoft.com/office/word/2006/wordml" xmlns:wps="http://schemas.microsoft.com/office/word/2010/wordprocessingShape" mc:Ignorable="w14 w15 w16se w16cid w16 w16cex w16sdtdh wp14">
   <w:p>
     <w:pPr>
       <w:pBdr>
@@ -11077,7 +11079,7 @@
 </file>
 
 <file path=word/header5.xml><?xml version="1.0" encoding="utf-8"?>
-<w:hdr xmlns:wpc="http://schemas.microsoft.com/office/word/2010/wordprocessingCanvas" xmlns:cx="http://schemas.microsoft.com/office/drawing/2014/chartex" xmlns:cx1="http://schemas.microsoft.com/office/drawing/2015/9/8/chartex" xmlns:cx2="http://schemas.microsoft.com/office/drawing/2015/10/21/chartex" xmlns:cx3="http://schemas.microsoft.com/office/drawing/2016/5/9/chartex" xmlns:cx4="http://schemas.microsoft.com/office/drawing/2016/5/10/chartex" xmlns:cx5="http://schemas.microsoft.com/office/drawing/2016/5/11/chartex" xmlns:cx6="http://schemas.microsoft.com/office/drawing/2016/5/12/chartex" xmlns:cx7="http://schemas.microsoft.com/office/drawing/2016/5/13/chartex" xmlns:cx8="http://schemas.microsoft.com/office/drawing/2016/5/14/chartex" xmlns:mc="http://schemas.openxmlformats.org/markup-compatibility/2006" xmlns:aink="http://schemas.microsoft.com/office/drawing/2016/ink" xmlns:am3d="http://schemas.microsoft.com/office/drawing/2017/model3d" xmlns:o="urn:schemas-microsoft-com:office:office" xmlns:r="http://schemas.openxmlformats.org/officeDocument/2006/relationships" xmlns:m="http://schemas.openxmlformats.org/officeDocument/2006/math" xmlns:v="urn:schemas-microsoft-com:vml" xmlns:wp14="http://schemas.microsoft.com/office/word/2010/wordprocessingDrawing" xmlns:wp="http://schemas.openxmlformats.org/drawingml/2006/wordprocessingDrawing" xmlns:w10="urn:schemas-microsoft-com:office:word" xmlns:w="http://schemas.openxmlformats.org/wordprocessingml/2006/main" xmlns:w14="http://schemas.microsoft.com/office/word/2010/wordml" xmlns:w15="http://schemas.microsoft.com/office/word/2012/wordml" xmlns:w16cex="http://schemas.microsoft.com/office/word/2018/wordml/cex" xmlns:w16cid="http://schemas.microsoft.com/office/word/2016/wordml/cid" xmlns:w16="http://schemas.microsoft.com/office/word/2018/wordml" xmlns:w16sdtdh="http://schemas.microsoft.com/office/word/2020/wordml/sdtdatahash" xmlns:w16se="http://schemas.microsoft.com/office/word/2015/wordml/symex" xmlns:wpg="http://schemas.microsoft.com/office/word/2010/wordprocessingGroup" xmlns:wpi="http://schemas.microsoft.com/office/word/2010/wordprocessingInk" xmlns:wne="http://schemas.microsoft.com/office/word/2006/wordml" xmlns:wps="http://schemas.microsoft.com/office/word/2010/wordprocessingShape" mc:Ignorable="w14 w15 w16se w16cid w16 w16cex w16sdtdh wp14">
+<w:hdr xmlns:wpc="http://schemas.microsoft.com/office/word/2010/wordprocessingCanvas" xmlns:cx="http://schemas.microsoft.com/office/drawing/2014/chartex" xmlns:cx1="http://schemas.microsoft.com/office/drawing/2015/9/8/chartex" xmlns:cx2="http://schemas.microsoft.com/office/drawing/2015/10/21/chartex" xmlns:cx3="http://schemas.microsoft.com/office/drawing/2016/5/9/chartex" xmlns:cx4="http://schemas.microsoft.com/office/drawing/2016/5/10/chartex" xmlns:cx5="http://schemas.microsoft.com/office/drawing/2016/5/11/chartex" xmlns:cx6="http://schemas.microsoft.com/office/drawing/2016/5/12/chartex" xmlns:cx7="http://schemas.microsoft.com/office/drawing/2016/5/13/chartex" xmlns:cx8="http://schemas.microsoft.com/office/drawing/2016/5/14/chartex" xmlns:mc="http://schemas.openxmlformats.org/markup-compatibility/2006" xmlns:aink="http://schemas.microsoft.com/office/drawing/2016/ink" xmlns:am3d="http://schemas.microsoft.com/office/drawing/2017/model3d" xmlns:o="urn:schemas-microsoft-com:office:office" xmlns:oel="http://schemas.microsoft.com/office/2019/extlst" xmlns:r="http://schemas.openxmlformats.org/officeDocument/2006/relationships" xmlns:m="http://schemas.openxmlformats.org/officeDocument/2006/math" xmlns:v="urn:schemas-microsoft-com:vml" xmlns:wp14="http://schemas.microsoft.com/office/word/2010/wordprocessingDrawing" xmlns:wp="http://schemas.openxmlformats.org/drawingml/2006/wordprocessingDrawing" xmlns:w10="urn:schemas-microsoft-com:office:word" xmlns:w="http://schemas.openxmlformats.org/wordprocessingml/2006/main" xmlns:w14="http://schemas.microsoft.com/office/word/2010/wordml" xmlns:w15="http://schemas.microsoft.com/office/word/2012/wordml" xmlns:w16cex="http://schemas.microsoft.com/office/word/2018/wordml/cex" xmlns:w16cid="http://schemas.microsoft.com/office/word/2016/wordml/cid" xmlns:w16="http://schemas.microsoft.com/office/word/2018/wordml" xmlns:w16sdtdh="http://schemas.microsoft.com/office/word/2020/wordml/sdtdatahash" xmlns:w16se="http://schemas.microsoft.com/office/word/2015/wordml/symex" xmlns:wpg="http://schemas.microsoft.com/office/word/2010/wordprocessingGroup" xmlns:wpi="http://schemas.microsoft.com/office/word/2010/wordprocessingInk" xmlns:wne="http://schemas.microsoft.com/office/word/2006/wordml" xmlns:wps="http://schemas.microsoft.com/office/word/2010/wordprocessingShape" mc:Ignorable="w14 w15 w16se w16cid w16 w16cex w16sdtdh wp14">
   <w:p>
     <w:pPr>
       <w:pBdr>
@@ -11150,7 +11152,7 @@
 </file>
 
 <file path=word/header6.xml><?xml version="1.0" encoding="utf-8"?>
-<w:hdr xmlns:wpc="http://schemas.microsoft.com/office/word/2010/wordprocessingCanvas" xmlns:cx="http://schemas.microsoft.com/office/drawing/2014/chartex" xmlns:cx1="http://schemas.microsoft.com/office/drawing/2015/9/8/chartex" xmlns:cx2="http://schemas.microsoft.com/office/drawing/2015/10/21/chartex" xmlns:cx3="http://schemas.microsoft.com/office/drawing/2016/5/9/chartex" xmlns:cx4="http://schemas.microsoft.com/office/drawing/2016/5/10/chartex" xmlns:cx5="http://schemas.microsoft.com/office/drawing/2016/5/11/chartex" xmlns:cx6="http://schemas.microsoft.com/office/drawing/2016/5/12/chartex" xmlns:cx7="http://schemas.microsoft.com/office/drawing/2016/5/13/chartex" xmlns:cx8="http://schemas.microsoft.com/office/drawing/2016/5/14/chartex" xmlns:mc="http://schemas.openxmlformats.org/markup-compatibility/2006" xmlns:aink="http://schemas.microsoft.com/office/drawing/2016/ink" xmlns:am3d="http://schemas.microsoft.com/office/drawing/2017/model3d" xmlns:o="urn:schemas-microsoft-com:office:office" xmlns:r="http://schemas.openxmlformats.org/officeDocument/2006/relationships" xmlns:m="http://schemas.openxmlformats.org/officeDocument/2006/math" xmlns:v="urn:schemas-microsoft-com:vml" xmlns:wp14="http://schemas.microsoft.com/office/word/2010/wordprocessingDrawing" xmlns:wp="http://schemas.openxmlformats.org/drawingml/2006/wordprocessingDrawing" xmlns:w10="urn:schemas-microsoft-com:office:word" xmlns:w="http://schemas.openxmlformats.org/wordprocessingml/2006/main" xmlns:w14="http://schemas.microsoft.com/office/word/2010/wordml" xmlns:w15="http://schemas.microsoft.com/office/word/2012/wordml" xmlns:w16cex="http://schemas.microsoft.com/office/word/2018/wordml/cex" xmlns:w16cid="http://schemas.microsoft.com/office/word/2016/wordml/cid" xmlns:w16="http://schemas.microsoft.com/office/word/2018/wordml" xmlns:w16sdtdh="http://schemas.microsoft.com/office/word/2020/wordml/sdtdatahash" xmlns:w16se="http://schemas.microsoft.com/office/word/2015/wordml/symex" xmlns:wpg="http://schemas.microsoft.com/office/word/2010/wordprocessingGroup" xmlns:wpi="http://schemas.microsoft.com/office/word/2010/wordprocessingInk" xmlns:wne="http://schemas.microsoft.com/office/word/2006/wordml" xmlns:wps="http://schemas.microsoft.com/office/word/2010/wordprocessingShape" mc:Ignorable="w14 w15 w16se w16cid w16 w16cex w16sdtdh wp14">
+<w:hdr xmlns:wpc="http://schemas.microsoft.com/office/word/2010/wordprocessingCanvas" xmlns:cx="http://schemas.microsoft.com/office/drawing/2014/chartex" xmlns:cx1="http://schemas.microsoft.com/office/drawing/2015/9/8/chartex" xmlns:cx2="http://schemas.microsoft.com/office/drawing/2015/10/21/chartex" xmlns:cx3="http://schemas.microsoft.com/office/drawing/2016/5/9/chartex" xmlns:cx4="http://schemas.microsoft.com/office/drawing/2016/5/10/chartex" xmlns:cx5="http://schemas.microsoft.com/office/drawing/2016/5/11/chartex" xmlns:cx6="http://schemas.microsoft.com/office/drawing/2016/5/12/chartex" xmlns:cx7="http://schemas.microsoft.com/office/drawing/2016/5/13/chartex" xmlns:cx8="http://schemas.microsoft.com/office/drawing/2016/5/14/chartex" xmlns:mc="http://schemas.openxmlformats.org/markup-compatibility/2006" xmlns:aink="http://schemas.microsoft.com/office/drawing/2016/ink" xmlns:am3d="http://schemas.microsoft.com/office/drawing/2017/model3d" xmlns:o="urn:schemas-microsoft-com:office:office" xmlns:oel="http://schemas.microsoft.com/office/2019/extlst" xmlns:r="http://schemas.openxmlformats.org/officeDocument/2006/relationships" xmlns:m="http://schemas.openxmlformats.org/officeDocument/2006/math" xmlns:v="urn:schemas-microsoft-com:vml" xmlns:wp14="http://schemas.microsoft.com/office/word/2010/wordprocessingDrawing" xmlns:wp="http://schemas.openxmlformats.org/drawingml/2006/wordprocessingDrawing" xmlns:w10="urn:schemas-microsoft-com:office:word" xmlns:w="http://schemas.openxmlformats.org/wordprocessingml/2006/main" xmlns:w14="http://schemas.microsoft.com/office/word/2010/wordml" xmlns:w15="http://schemas.microsoft.com/office/word/2012/wordml" xmlns:w16cex="http://schemas.microsoft.com/office/word/2018/wordml/cex" xmlns:w16cid="http://schemas.microsoft.com/office/word/2016/wordml/cid" xmlns:w16="http://schemas.microsoft.com/office/word/2018/wordml" xmlns:w16sdtdh="http://schemas.microsoft.com/office/word/2020/wordml/sdtdatahash" xmlns:w16se="http://schemas.microsoft.com/office/word/2015/wordml/symex" xmlns:wpg="http://schemas.microsoft.com/office/word/2010/wordprocessingGroup" xmlns:wpi="http://schemas.microsoft.com/office/word/2010/wordprocessingInk" xmlns:wne="http://schemas.microsoft.com/office/word/2006/wordml" xmlns:wps="http://schemas.microsoft.com/office/word/2010/wordprocessingShape" mc:Ignorable="w14 w15 w16se w16cid w16 w16cex w16sdtdh wp14">
   <w:p>
     <w:pPr>
       <w:pBdr>
@@ -11175,7 +11177,7 @@
 </file>
 
 <file path=word/header7.xml><?xml version="1.0" encoding="utf-8"?>
-<w:hdr xmlns:wpc="http://schemas.microsoft.com/office/word/2010/wordprocessingCanvas" xmlns:cx="http://schemas.microsoft.com/office/drawing/2014/chartex" xmlns:cx1="http://schemas.microsoft.com/office/drawing/2015/9/8/chartex" xmlns:cx2="http://schemas.microsoft.com/office/drawing/2015/10/21/chartex" xmlns:cx3="http://schemas.microsoft.com/office/drawing/2016/5/9/chartex" xmlns:cx4="http://schemas.microsoft.com/office/drawing/2016/5/10/chartex" xmlns:cx5="http://schemas.microsoft.com/office/drawing/2016/5/11/chartex" xmlns:cx6="http://schemas.microsoft.com/office/drawing/2016/5/12/chartex" xmlns:cx7="http://schemas.microsoft.com/office/drawing/2016/5/13/chartex" xmlns:cx8="http://schemas.microsoft.com/office/drawing/2016/5/14/chartex" xmlns:mc="http://schemas.openxmlformats.org/markup-compatibility/2006" xmlns:aink="http://schemas.microsoft.com/office/drawing/2016/ink" xmlns:am3d="http://schemas.microsoft.com/office/drawing/2017/model3d" xmlns:o="urn:schemas-microsoft-com:office:office" xmlns:r="http://schemas.openxmlformats.org/officeDocument/2006/relationships" xmlns:m="http://schemas.openxmlformats.org/officeDocument/2006/math" xmlns:v="urn:schemas-microsoft-com:vml" xmlns:wp14="http://schemas.microsoft.com/office/word/2010/wordprocessingDrawing" xmlns:wp="http://schemas.openxmlformats.org/drawingml/2006/wordprocessingDrawing" xmlns:w10="urn:schemas-microsoft-com:office:word" xmlns:w="http://schemas.openxmlformats.org/wordprocessingml/2006/main" xmlns:w14="http://schemas.microsoft.com/office/word/2010/wordml" xmlns:w15="http://schemas.microsoft.com/office/word/2012/wordml" xmlns:w16cex="http://schemas.microsoft.com/office/word/2018/wordml/cex" xmlns:w16cid="http://schemas.microsoft.com/office/word/2016/wordml/cid" xmlns:w16="http://schemas.microsoft.com/office/word/2018/wordml" xmlns:w16sdtdh="http://schemas.microsoft.com/office/word/2020/wordml/sdtdatahash" xmlns:w16se="http://schemas.microsoft.com/office/word/2015/wordml/symex" xmlns:wpg="http://schemas.microsoft.com/office/word/2010/wordprocessingGroup" xmlns:wpi="http://schemas.microsoft.com/office/word/2010/wordprocessingInk" xmlns:wne="http://schemas.microsoft.com/office/word/2006/wordml" xmlns:wps="http://schemas.microsoft.com/office/word/2010/wordprocessingShape" mc:Ignorable="w14 w15 w16se w16cid w16 w16cex w16sdtdh wp14">
+<w:hdr xmlns:wpc="http://schemas.microsoft.com/office/word/2010/wordprocessingCanvas" xmlns:cx="http://schemas.microsoft.com/office/drawing/2014/chartex" xmlns:cx1="http://schemas.microsoft.com/office/drawing/2015/9/8/chartex" xmlns:cx2="http://schemas.microsoft.com/office/drawing/2015/10/21/chartex" xmlns:cx3="http://schemas.microsoft.com/office/drawing/2016/5/9/chartex" xmlns:cx4="http://schemas.microsoft.com/office/drawing/2016/5/10/chartex" xmlns:cx5="http://schemas.microsoft.com/office/drawing/2016/5/11/chartex" xmlns:cx6="http://schemas.microsoft.com/office/drawing/2016/5/12/chartex" xmlns:cx7="http://schemas.microsoft.com/office/drawing/2016/5/13/chartex" xmlns:cx8="http://schemas.microsoft.com/office/drawing/2016/5/14/chartex" xmlns:mc="http://schemas.openxmlformats.org/markup-compatibility/2006" xmlns:aink="http://schemas.microsoft.com/office/drawing/2016/ink" xmlns:am3d="http://schemas.microsoft.com/office/drawing/2017/model3d" xmlns:o="urn:schemas-microsoft-com:office:office" xmlns:oel="http://schemas.microsoft.com/office/2019/extlst" xmlns:r="http://schemas.openxmlformats.org/officeDocument/2006/relationships" xmlns:m="http://schemas.openxmlformats.org/officeDocument/2006/math" xmlns:v="urn:schemas-microsoft-com:vml" xmlns:wp14="http://schemas.microsoft.com/office/word/2010/wordprocessingDrawing" xmlns:wp="http://schemas.openxmlformats.org/drawingml/2006/wordprocessingDrawing" xmlns:w10="urn:schemas-microsoft-com:office:word" xmlns:w="http://schemas.openxmlformats.org/wordprocessingml/2006/main" xmlns:w14="http://schemas.microsoft.com/office/word/2010/wordml" xmlns:w15="http://schemas.microsoft.com/office/word/2012/wordml" xmlns:w16cex="http://schemas.microsoft.com/office/word/2018/wordml/cex" xmlns:w16cid="http://schemas.microsoft.com/office/word/2016/wordml/cid" xmlns:w16="http://schemas.microsoft.com/office/word/2018/wordml" xmlns:w16sdtdh="http://schemas.microsoft.com/office/word/2020/wordml/sdtdatahash" xmlns:w16se="http://schemas.microsoft.com/office/word/2015/wordml/symex" xmlns:wpg="http://schemas.microsoft.com/office/word/2010/wordprocessingGroup" xmlns:wpi="http://schemas.microsoft.com/office/word/2010/wordprocessingInk" xmlns:wne="http://schemas.microsoft.com/office/word/2006/wordml" xmlns:wps="http://schemas.microsoft.com/office/word/2010/wordprocessingShape" mc:Ignorable="w14 w15 w16se w16cid w16 w16cex w16sdtdh wp14">
   <w:p>
     <w:pPr>
       <w:pBdr>
@@ -11248,7 +11250,7 @@
 </file>
 
 <file path=word/header8.xml><?xml version="1.0" encoding="utf-8"?>
-<w:hdr xmlns:wpc="http://schemas.microsoft.com/office/word/2010/wordprocessingCanvas" xmlns:cx="http://schemas.microsoft.com/office/drawing/2014/chartex" xmlns:cx1="http://schemas.microsoft.com/office/drawing/2015/9/8/chartex" xmlns:cx2="http://schemas.microsoft.com/office/drawing/2015/10/21/chartex" xmlns:cx3="http://schemas.microsoft.com/office/drawing/2016/5/9/chartex" xmlns:cx4="http://schemas.microsoft.com/office/drawing/2016/5/10/chartex" xmlns:cx5="http://schemas.microsoft.com/office/drawing/2016/5/11/chartex" xmlns:cx6="http://schemas.microsoft.com/office/drawing/2016/5/12/chartex" xmlns:cx7="http://schemas.microsoft.com/office/drawing/2016/5/13/chartex" xmlns:cx8="http://schemas.microsoft.com/office/drawing/2016/5/14/chartex" xmlns:mc="http://schemas.openxmlformats.org/markup-compatibility/2006" xmlns:aink="http://schemas.microsoft.com/office/drawing/2016/ink" xmlns:am3d="http://schemas.microsoft.com/office/drawing/2017/model3d" xmlns:o="urn:schemas-microsoft-com:office:office" xmlns:r="http://schemas.openxmlformats.org/officeDocument/2006/relationships" xmlns:m="http://schemas.openxmlformats.org/officeDocument/2006/math" xmlns:v="urn:schemas-microsoft-com:vml" xmlns:wp14="http://schemas.microsoft.com/office/word/2010/wordprocessingDrawing" xmlns:wp="http://schemas.openxmlformats.org/drawingml/2006/wordprocessingDrawing" xmlns:w10="urn:schemas-microsoft-com:office:word" xmlns:w="http://schemas.openxmlformats.org/wordprocessingml/2006/main" xmlns:w14="http://schemas.microsoft.com/office/word/2010/wordml" xmlns:w15="http://schemas.microsoft.com/office/word/2012/wordml" xmlns:w16cex="http://schemas.microsoft.com/office/word/2018/wordml/cex" xmlns:w16cid="http://schemas.microsoft.com/office/word/2016/wordml/cid" xmlns:w16="http://schemas.microsoft.com/office/word/2018/wordml" xmlns:w16sdtdh="http://schemas.microsoft.com/office/word/2020/wordml/sdtdatahash" xmlns:w16se="http://schemas.microsoft.com/office/word/2015/wordml/symex" xmlns:wpg="http://schemas.microsoft.com/office/word/2010/wordprocessingGroup" xmlns:wpi="http://schemas.microsoft.com/office/word/2010/wordprocessingInk" xmlns:wne="http://schemas.microsoft.com/office/word/2006/wordml" xmlns:wps="http://schemas.microsoft.com/office/word/2010/wordprocessingShape" mc:Ignorable="w14 w15 w16se w16cid w16 w16cex w16sdtdh wp14">
+<w:hdr xmlns:wpc="http://schemas.microsoft.com/office/word/2010/wordprocessingCanvas" xmlns:cx="http://schemas.microsoft.com/office/drawing/2014/chartex" xmlns:cx1="http://schemas.microsoft.com/office/drawing/2015/9/8/chartex" xmlns:cx2="http://schemas.microsoft.com/office/drawing/2015/10/21/chartex" xmlns:cx3="http://schemas.microsoft.com/office/drawing/2016/5/9/chartex" xmlns:cx4="http://schemas.microsoft.com/office/drawing/2016/5/10/chartex" xmlns:cx5="http://schemas.microsoft.com/office/drawing/2016/5/11/chartex" xmlns:cx6="http://schemas.microsoft.com/office/drawing/2016/5/12/chartex" xmlns:cx7="http://schemas.microsoft.com/office/drawing/2016/5/13/chartex" xmlns:cx8="http://schemas.microsoft.com/office/drawing/2016/5/14/chartex" xmlns:mc="http://schemas.openxmlformats.org/markup-compatibility/2006" xmlns:aink="http://schemas.microsoft.com/office/drawing/2016/ink" xmlns:am3d="http://schemas.microsoft.com/office/drawing/2017/model3d" xmlns:o="urn:schemas-microsoft-com:office:office" xmlns:oel="http://schemas.microsoft.com/office/2019/extlst" xmlns:r="http://schemas.openxmlformats.org/officeDocument/2006/relationships" xmlns:m="http://schemas.openxmlformats.org/officeDocument/2006/math" xmlns:v="urn:schemas-microsoft-com:vml" xmlns:wp14="http://schemas.microsoft.com/office/word/2010/wordprocessingDrawing" xmlns:wp="http://schemas.openxmlformats.org/drawingml/2006/wordprocessingDrawing" xmlns:w10="urn:schemas-microsoft-com:office:word" xmlns:w="http://schemas.openxmlformats.org/wordprocessingml/2006/main" xmlns:w14="http://schemas.microsoft.com/office/word/2010/wordml" xmlns:w15="http://schemas.microsoft.com/office/word/2012/wordml" xmlns:w16cex="http://schemas.microsoft.com/office/word/2018/wordml/cex" xmlns:w16cid="http://schemas.microsoft.com/office/word/2016/wordml/cid" xmlns:w16="http://schemas.microsoft.com/office/word/2018/wordml" xmlns:w16sdtdh="http://schemas.microsoft.com/office/word/2020/wordml/sdtdatahash" xmlns:w16se="http://schemas.microsoft.com/office/word/2015/wordml/symex" xmlns:wpg="http://schemas.microsoft.com/office/word/2010/wordprocessingGroup" xmlns:wpi="http://schemas.microsoft.com/office/word/2010/wordprocessingInk" xmlns:wne="http://schemas.microsoft.com/office/word/2006/wordml" xmlns:wps="http://schemas.microsoft.com/office/word/2010/wordprocessingShape" mc:Ignorable="w14 w15 w16se w16cid w16 w16cex w16sdtdh wp14">
   <w:p>
     <w:pPr>
       <w:pBdr>
@@ -11273,7 +11275,7 @@
 </file>
 
 <file path=word/header9.xml><?xml version="1.0" encoding="utf-8"?>
-<w:hdr xmlns:wpc="http://schemas.microsoft.com/office/word/2010/wordprocessingCanvas" xmlns:cx="http://schemas.microsoft.com/office/drawing/2014/chartex" xmlns:cx1="http://schemas.microsoft.com/office/drawing/2015/9/8/chartex" xmlns:cx2="http://schemas.microsoft.com/office/drawing/2015/10/21/chartex" xmlns:cx3="http://schemas.microsoft.com/office/drawing/2016/5/9/chartex" xmlns:cx4="http://schemas.microsoft.com/office/drawing/2016/5/10/chartex" xmlns:cx5="http://schemas.microsoft.com/office/drawing/2016/5/11/chartex" xmlns:cx6="http://schemas.microsoft.com/office/drawing/2016/5/12/chartex" xmlns:cx7="http://schemas.microsoft.com/office/drawing/2016/5/13/chartex" xmlns:cx8="http://schemas.microsoft.com/office/drawing/2016/5/14/chartex" xmlns:mc="http://schemas.openxmlformats.org/markup-compatibility/2006" xmlns:aink="http://schemas.microsoft.com/office/drawing/2016/ink" xmlns:am3d="http://schemas.microsoft.com/office/drawing/2017/model3d" xmlns:o="urn:schemas-microsoft-com:office:office" xmlns:r="http://schemas.openxmlformats.org/officeDocument/2006/relationships" xmlns:m="http://schemas.openxmlformats.org/officeDocument/2006/math" xmlns:v="urn:schemas-microsoft-com:vml" xmlns:wp14="http://schemas.microsoft.com/office/word/2010/wordprocessingDrawing" xmlns:wp="http://schemas.openxmlformats.org/drawingml/2006/wordprocessingDrawing" xmlns:w10="urn:schemas-microsoft-com:office:word" xmlns:w="http://schemas.openxmlformats.org/wordprocessingml/2006/main" xmlns:w14="http://schemas.microsoft.com/office/word/2010/wordml" xmlns:w15="http://schemas.microsoft.com/office/word/2012/wordml" xmlns:w16cex="http://schemas.microsoft.com/office/word/2018/wordml/cex" xmlns:w16cid="http://schemas.microsoft.com/office/word/2016/wordml/cid" xmlns:w16="http://schemas.microsoft.com/office/word/2018/wordml" xmlns:w16sdtdh="http://schemas.microsoft.com/office/word/2020/wordml/sdtdatahash" xmlns:w16se="http://schemas.microsoft.com/office/word/2015/wordml/symex" xmlns:wpg="http://schemas.microsoft.com/office/word/2010/wordprocessingGroup" xmlns:wpi="http://schemas.microsoft.com/office/word/2010/wordprocessingInk" xmlns:wne="http://schemas.microsoft.com/office/word/2006/wordml" xmlns:wps="http://schemas.microsoft.com/office/word/2010/wordprocessingShape" mc:Ignorable="w14 w15 w16se w16cid w16 w16cex w16sdtdh wp14">
+<w:hdr xmlns:wpc="http://schemas.microsoft.com/office/word/2010/wordprocessingCanvas" xmlns:cx="http://schemas.microsoft.com/office/drawing/2014/chartex" xmlns:cx1="http://schemas.microsoft.com/office/drawing/2015/9/8/chartex" xmlns:cx2="http://schemas.microsoft.com/office/drawing/2015/10/21/chartex" xmlns:cx3="http://schemas.microsoft.com/office/drawing/2016/5/9/chartex" xmlns:cx4="http://schemas.microsoft.com/office/drawing/2016/5/10/chartex" xmlns:cx5="http://schemas.microsoft.com/office/drawing/2016/5/11/chartex" xmlns:cx6="http://schemas.microsoft.com/office/drawing/2016/5/12/chartex" xmlns:cx7="http://schemas.microsoft.com/office/drawing/2016/5/13/chartex" xmlns:cx8="http://schemas.microsoft.com/office/drawing/2016/5/14/chartex" xmlns:mc="http://schemas.openxmlformats.org/markup-compatibility/2006" xmlns:aink="http://schemas.microsoft.com/office/drawing/2016/ink" xmlns:am3d="http://schemas.microsoft.com/office/drawing/2017/model3d" xmlns:o="urn:schemas-microsoft-com:office:office" xmlns:oel="http://schemas.microsoft.com/office/2019/extlst" xmlns:r="http://schemas.openxmlformats.org/officeDocument/2006/relationships" xmlns:m="http://schemas.openxmlformats.org/officeDocument/2006/math" xmlns:v="urn:schemas-microsoft-com:vml" xmlns:wp14="http://schemas.microsoft.com/office/word/2010/wordprocessingDrawing" xmlns:wp="http://schemas.openxmlformats.org/drawingml/2006/wordprocessingDrawing" xmlns:w10="urn:schemas-microsoft-com:office:word" xmlns:w="http://schemas.openxmlformats.org/wordprocessingml/2006/main" xmlns:w14="http://schemas.microsoft.com/office/word/2010/wordml" xmlns:w15="http://schemas.microsoft.com/office/word/2012/wordml" xmlns:w16cex="http://schemas.microsoft.com/office/word/2018/wordml/cex" xmlns:w16cid="http://schemas.microsoft.com/office/word/2016/wordml/cid" xmlns:w16="http://schemas.microsoft.com/office/word/2018/wordml" xmlns:w16sdtdh="http://schemas.microsoft.com/office/word/2020/wordml/sdtdatahash" xmlns:w16se="http://schemas.microsoft.com/office/word/2015/wordml/symex" xmlns:wpg="http://schemas.microsoft.com/office/word/2010/wordprocessingGroup" xmlns:wpi="http://schemas.microsoft.com/office/word/2010/wordprocessingInk" xmlns:wne="http://schemas.microsoft.com/office/word/2006/wordml" xmlns:wps="http://schemas.microsoft.com/office/word/2010/wordprocessingShape" mc:Ignorable="w14 w15 w16se w16cid w16 w16cex w16sdtdh wp14">
   <w:p>
     <w:pPr>
       <w:pBdr>
@@ -11394,7 +11396,7 @@
 </file>
 
 <file path=word/numbering.xml><?xml version="1.0" encoding="utf-8"?>
-<w:numbering xmlns:wpc="http://schemas.microsoft.com/office/word/2010/wordprocessingCanvas" xmlns:cx="http://schemas.microsoft.com/office/drawing/2014/chartex" xmlns:cx1="http://schemas.microsoft.com/office/drawing/2015/9/8/chartex" xmlns:cx2="http://schemas.microsoft.com/office/drawing/2015/10/21/chartex" xmlns:cx3="http://schemas.microsoft.com/office/drawing/2016/5/9/chartex" xmlns:cx4="http://schemas.microsoft.com/office/drawing/2016/5/10/chartex" xmlns:cx5="http://schemas.microsoft.com/office/drawing/2016/5/11/chartex" xmlns:cx6="http://schemas.microsoft.com/office/drawing/2016/5/12/chartex" xmlns:cx7="http://schemas.microsoft.com/office/drawing/2016/5/13/chartex" xmlns:cx8="http://schemas.microsoft.com/office/drawing/2016/5/14/chartex" xmlns:mc="http://schemas.openxmlformats.org/markup-compatibility/2006" xmlns:aink="http://schemas.microsoft.com/office/drawing/2016/ink" xmlns:am3d="http://schemas.microsoft.com/office/drawing/2017/model3d" xmlns:o="urn:schemas-microsoft-com:office:office" xmlns:r="http://schemas.openxmlformats.org/officeDocument/2006/relationships" xmlns:m="http://schemas.openxmlformats.org/officeDocument/2006/math" xmlns:v="urn:schemas-microsoft-com:vml" xmlns:wp14="http://schemas.microsoft.com/office/word/2010/wordprocessingDrawing" xmlns:wp="http://schemas.openxmlformats.org/drawingml/2006/wordprocessingDrawing" xmlns:w10="urn:schemas-microsoft-com:office:word" xmlns:w="http://schemas.openxmlformats.org/wordprocessingml/2006/main" xmlns:w14="http://schemas.microsoft.com/office/word/2010/wordml" xmlns:w15="http://schemas.microsoft.com/office/word/2012/wordml" xmlns:w16cex="http://schemas.microsoft.com/office/word/2018/wordml/cex" xmlns:w16cid="http://schemas.microsoft.com/office/word/2016/wordml/cid" xmlns:w16="http://schemas.microsoft.com/office/word/2018/wordml" xmlns:w16sdtdh="http://schemas.microsoft.com/office/word/2020/wordml/sdtdatahash" xmlns:w16se="http://schemas.microsoft.com/office/word/2015/wordml/symex" xmlns:wpg="http://schemas.microsoft.com/office/word/2010/wordprocessingGroup" xmlns:wpi="http://schemas.microsoft.com/office/word/2010/wordprocessingInk" xmlns:wne="http://schemas.microsoft.com/office/word/2006/wordml" xmlns:wps="http://schemas.microsoft.com/office/word/2010/wordprocessingShape" mc:Ignorable="w14 w15 w16se w16cid w16 w16cex w16sdtdh wp14">
+<w:numbering xmlns:wpc="http://schemas.microsoft.com/office/word/2010/wordprocessingCanvas" xmlns:cx="http://schemas.microsoft.com/office/drawing/2014/chartex" xmlns:cx1="http://schemas.microsoft.com/office/drawing/2015/9/8/chartex" xmlns:cx2="http://schemas.microsoft.com/office/drawing/2015/10/21/chartex" xmlns:cx3="http://schemas.microsoft.com/office/drawing/2016/5/9/chartex" xmlns:cx4="http://schemas.microsoft.com/office/drawing/2016/5/10/chartex" xmlns:cx5="http://schemas.microsoft.com/office/drawing/2016/5/11/chartex" xmlns:cx6="http://schemas.microsoft.com/office/drawing/2016/5/12/chartex" xmlns:cx7="http://schemas.microsoft.com/office/drawing/2016/5/13/chartex" xmlns:cx8="http://schemas.microsoft.com/office/drawing/2016/5/14/chartex" xmlns:mc="http://schemas.openxmlformats.org/markup-compatibility/2006" xmlns:aink="http://schemas.microsoft.com/office/drawing/2016/ink" xmlns:am3d="http://schemas.microsoft.com/office/drawing/2017/model3d" xmlns:o="urn:schemas-microsoft-com:office:office" xmlns:oel="http://schemas.microsoft.com/office/2019/extlst" xmlns:r="http://schemas.openxmlformats.org/officeDocument/2006/relationships" xmlns:m="http://schemas.openxmlformats.org/officeDocument/2006/math" xmlns:v="urn:schemas-microsoft-com:vml" xmlns:wp14="http://schemas.microsoft.com/office/word/2010/wordprocessingDrawing" xmlns:wp="http://schemas.openxmlformats.org/drawingml/2006/wordprocessingDrawing" xmlns:w10="urn:schemas-microsoft-com:office:word" xmlns:w="http://schemas.openxmlformats.org/wordprocessingml/2006/main" xmlns:w14="http://schemas.microsoft.com/office/word/2010/wordml" xmlns:w15="http://schemas.microsoft.com/office/word/2012/wordml" xmlns:w16cex="http://schemas.microsoft.com/office/word/2018/wordml/cex" xmlns:w16cid="http://schemas.microsoft.com/office/word/2016/wordml/cid" xmlns:w16="http://schemas.microsoft.com/office/word/2018/wordml" xmlns:w16sdtdh="http://schemas.microsoft.com/office/word/2020/wordml/sdtdatahash" xmlns:w16se="http://schemas.microsoft.com/office/word/2015/wordml/symex" xmlns:wpg="http://schemas.microsoft.com/office/word/2010/wordprocessingGroup" xmlns:wpi="http://schemas.microsoft.com/office/word/2010/wordprocessingInk" xmlns:wne="http://schemas.microsoft.com/office/word/2006/wordml" xmlns:wps="http://schemas.microsoft.com/office/word/2010/wordprocessingShape" mc:Ignorable="w14 w15 w16se w16cid w16 w16cex w16sdtdh wp14">
   <w:abstractNum w:abstractNumId="0" w15:restartNumberingAfterBreak="0">
     <w:nsid w:val="06993C91"/>
     <w:multiLevelType w:val="multilevel"/>
@@ -11769,16 +11771,16 @@
       </w:pPr>
     </w:lvl>
   </w:abstractNum>
-  <w:num w:numId="1">
+  <w:num w:numId="1" w16cid:durableId="191889751">
     <w:abstractNumId w:val="2"/>
   </w:num>
-  <w:num w:numId="2">
+  <w:num w:numId="2" w16cid:durableId="1104037536">
     <w:abstractNumId w:val="0"/>
   </w:num>
-  <w:num w:numId="3">
+  <w:num w:numId="3" w16cid:durableId="136533961">
     <w:abstractNumId w:val="1"/>
   </w:num>
-  <w:num w:numId="4">
+  <w:num w:numId="4" w16cid:durableId="1038237614">
     <w:abstractNumId w:val="3"/>
   </w:num>
 </w:numbering>

</xml_diff>

<commit_message>
connectDB burp and report NESSUS(nessus&burp&nmap)
</commit_message>
<xml_diff>
--- a/backend/api/sources/templates/templateNessusweb.docx
+++ b/backend/api/sources/templates/templateNessusweb.docx
@@ -209,7 +209,6 @@
         </w:rPr>
         <w:t>{{</w:t>
       </w:r>
-      <w:proofErr w:type="spellStart"/>
       <w:r>
         <w:rPr>
           <w:rFonts w:ascii="TH Sarabun New" w:eastAsia="Sarabun" w:hAnsi="TH Sarabun New" w:cs="TH Sarabun New"/>
@@ -219,7 +218,6 @@
         </w:rPr>
         <w:t>fileName</w:t>
       </w:r>
-      <w:proofErr w:type="spellEnd"/>
       <w:r>
         <w:rPr>
           <w:rFonts w:ascii="TH Sarabun New" w:eastAsia="Sarabun" w:hAnsi="TH Sarabun New" w:cs="TH Sarabun New"/>
@@ -652,27 +650,7 @@
                 <w:sz w:val="28"/>
                 <w:szCs w:val="28"/>
               </w:rPr>
-              <w:t>{{</w:t>
-            </w:r>
-            <w:proofErr w:type="spellStart"/>
-            <w:r>
-              <w:rPr>
-                <w:rFonts w:ascii="TH Sarabun New" w:eastAsia="Sarabun" w:hAnsi="TH Sarabun New" w:cs="TH Sarabun New"/>
-                <w:color w:val="000000"/>
-                <w:sz w:val="28"/>
-                <w:szCs w:val="28"/>
-              </w:rPr>
-              <w:t>fileName</w:t>
-            </w:r>
-            <w:proofErr w:type="spellEnd"/>
-            <w:r>
-              <w:rPr>
-                <w:rFonts w:ascii="TH Sarabun New" w:eastAsia="Sarabun" w:hAnsi="TH Sarabun New" w:cs="TH Sarabun New"/>
-                <w:color w:val="000000"/>
-                <w:sz w:val="28"/>
-                <w:szCs w:val="28"/>
-              </w:rPr>
-              <w:t>}}</w:t>
+              <w:t>{{fileName}}</w:t>
             </w:r>
           </w:p>
         </w:tc>
@@ -5545,36 +5523,16 @@
                 <w:sz w:val="28"/>
                 <w:szCs w:val="28"/>
               </w:rPr>
-              <w:t xml:space="preserve">{%tr for data </w:t>
-            </w:r>
-            <w:proofErr w:type="gramStart"/>
-            <w:r>
-              <w:rPr>
-                <w:rFonts w:ascii="TH Sarabun New" w:eastAsia="Sarabun" w:hAnsi="TH Sarabun New" w:cs="TH Sarabun New"/>
-                <w:sz w:val="28"/>
-                <w:szCs w:val="28"/>
-              </w:rPr>
-              <w:t xml:space="preserve">in  </w:t>
-            </w:r>
-            <w:proofErr w:type="spellStart"/>
-            <w:r>
-              <w:rPr>
-                <w:rFonts w:ascii="TH Sarabun New" w:eastAsia="Sarabun" w:hAnsi="TH Sarabun New" w:cs="TH Sarabun New"/>
-                <w:sz w:val="28"/>
-                <w:szCs w:val="28"/>
-              </w:rPr>
-              <w:t>contents</w:t>
-            </w:r>
-            <w:proofErr w:type="gramEnd"/>
-            <w:r>
-              <w:rPr>
-                <w:rFonts w:ascii="TH Sarabun New" w:eastAsia="Sarabun" w:hAnsi="TH Sarabun New" w:cs="TH Sarabun New"/>
-                <w:sz w:val="28"/>
-                <w:szCs w:val="28"/>
-              </w:rPr>
-              <w:t>_domain</w:t>
-            </w:r>
-            <w:proofErr w:type="spellEnd"/>
+              <w:t xml:space="preserve">{%tr for data in  </w:t>
+            </w:r>
+            <w:r>
+              <w:rPr>
+                <w:rFonts w:ascii="TH Sarabun New" w:eastAsia="Sarabun" w:hAnsi="TH Sarabun New" w:cs="TH Sarabun New"/>
+                <w:sz w:val="28"/>
+                <w:szCs w:val="28"/>
+              </w:rPr>
+              <w:t>contents_domain</w:t>
+            </w:r>
             <w:r>
               <w:rPr>
                 <w:rFonts w:ascii="TH Sarabun New" w:eastAsia="Sarabun" w:hAnsi="TH Sarabun New" w:cs="TH Sarabun New"/>
@@ -5683,18 +5641,7 @@
                 <w:sz w:val="28"/>
                 <w:szCs w:val="28"/>
               </w:rPr>
-              <w:t>{{</w:t>
-            </w:r>
-            <w:proofErr w:type="spellStart"/>
-            <w:proofErr w:type="gramStart"/>
-            <w:r>
-              <w:rPr>
-                <w:rFonts w:ascii="TH Sarabun New" w:eastAsia="Sarabun" w:hAnsi="TH Sarabun New" w:cs="TH Sarabun New"/>
-                <w:color w:val="000000"/>
-                <w:sz w:val="28"/>
-                <w:szCs w:val="28"/>
-              </w:rPr>
-              <w:t>data.</w:t>
+              <w:t>{{data.</w:t>
             </w:r>
             <w:r>
               <w:rPr>
@@ -5705,8 +5652,6 @@
               </w:rPr>
               <w:t>host</w:t>
             </w:r>
-            <w:proofErr w:type="spellEnd"/>
-            <w:proofErr w:type="gramEnd"/>
             <w:r>
               <w:rPr>
                 <w:rFonts w:ascii="TH Sarabun New" w:eastAsia="Sarabun" w:hAnsi="TH Sarabun New" w:cs="TH Sarabun New"/>
@@ -5743,29 +5688,7 @@
                 <w:sz w:val="28"/>
                 <w:szCs w:val="28"/>
               </w:rPr>
-              <w:t>{{</w:t>
-            </w:r>
-            <w:proofErr w:type="spellStart"/>
-            <w:proofErr w:type="gramStart"/>
-            <w:r>
-              <w:rPr>
-                <w:rFonts w:ascii="TH Sarabun New" w:eastAsia="Sarabun" w:hAnsi="TH Sarabun New" w:cs="TH Sarabun New"/>
-                <w:color w:val="000000"/>
-                <w:sz w:val="28"/>
-                <w:szCs w:val="28"/>
-              </w:rPr>
-              <w:t>data.ip</w:t>
-            </w:r>
-            <w:proofErr w:type="spellEnd"/>
-            <w:proofErr w:type="gramEnd"/>
-            <w:r>
-              <w:rPr>
-                <w:rFonts w:ascii="TH Sarabun New" w:eastAsia="Sarabun" w:hAnsi="TH Sarabun New" w:cs="TH Sarabun New"/>
-                <w:color w:val="000000"/>
-                <w:sz w:val="28"/>
-                <w:szCs w:val="28"/>
-              </w:rPr>
-              <w:t>}}</w:t>
+              <w:t>{{data.ip}}</w:t>
             </w:r>
           </w:p>
         </w:tc>
@@ -5810,43 +5733,21 @@
                 <w:tab w:val="left" w:pos="1440"/>
               </w:tabs>
               <w:spacing w:after="0" w:line="240" w:lineRule="auto"/>
-              <w:jc w:val="center"/>
-              <w:rPr>
-                <w:rFonts w:ascii="TH Sarabun New" w:eastAsia="Sarabun" w:hAnsi="TH Sarabun New" w:cs="TH Sarabun New"/>
-                <w:sz w:val="28"/>
-                <w:szCs w:val="28"/>
-              </w:rPr>
-            </w:pPr>
-            <w:r>
-              <w:rPr>
-                <w:rFonts w:ascii="TH Sarabun New" w:eastAsia="Sarabun" w:hAnsi="TH Sarabun New" w:cs="TH Sarabun New"/>
-                <w:color w:val="000000"/>
-                <w:sz w:val="28"/>
-                <w:szCs w:val="28"/>
-              </w:rPr>
-              <w:t>{{</w:t>
-            </w:r>
-            <w:proofErr w:type="spellStart"/>
-            <w:proofErr w:type="gramStart"/>
-            <w:r>
-              <w:rPr>
-                <w:rFonts w:ascii="TH Sarabun New" w:eastAsia="Sarabun" w:hAnsi="TH Sarabun New" w:cs="TH Sarabun New"/>
-                <w:color w:val="000000"/>
-                <w:sz w:val="28"/>
-                <w:szCs w:val="28"/>
-              </w:rPr>
-              <w:t>data.port</w:t>
-            </w:r>
-            <w:proofErr w:type="spellEnd"/>
-            <w:proofErr w:type="gramEnd"/>
-            <w:r>
-              <w:rPr>
-                <w:rFonts w:ascii="TH Sarabun New" w:eastAsia="Sarabun" w:hAnsi="TH Sarabun New" w:cs="TH Sarabun New"/>
-                <w:color w:val="000000"/>
-                <w:sz w:val="28"/>
-                <w:szCs w:val="28"/>
-              </w:rPr>
-              <w:t>}}</w:t>
+              <w:jc w:val="left"/>
+              <w:rPr>
+                <w:rFonts w:ascii="TH Sarabun New" w:eastAsia="Sarabun" w:hAnsi="TH Sarabun New" w:cs="TH Sarabun New"/>
+                <w:sz w:val="28"/>
+                <w:szCs w:val="28"/>
+              </w:rPr>
+            </w:pPr>
+            <w:r>
+              <w:rPr>
+                <w:rFonts w:ascii="TH Sarabun New" w:eastAsia="Sarabun" w:hAnsi="TH Sarabun New" w:cs="TH Sarabun New"/>
+                <w:color w:val="000000"/>
+                <w:sz w:val="28"/>
+                <w:szCs w:val="28"/>
+              </w:rPr>
+              <w:t>{{data.port}}</w:t>
             </w:r>
           </w:p>
         </w:tc>
@@ -5877,25 +5778,7 @@
                 <w:sz w:val="28"/>
                 <w:szCs w:val="28"/>
               </w:rPr>
-              <w:t xml:space="preserve">{%tr </w:t>
-            </w:r>
-            <w:proofErr w:type="spellStart"/>
-            <w:r>
-              <w:rPr>
-                <w:rFonts w:ascii="TH Sarabun New" w:eastAsia="Sarabun" w:hAnsi="TH Sarabun New" w:cs="TH Sarabun New"/>
-                <w:sz w:val="28"/>
-                <w:szCs w:val="28"/>
-              </w:rPr>
-              <w:t>endfor</w:t>
-            </w:r>
-            <w:proofErr w:type="spellEnd"/>
-            <w:r>
-              <w:rPr>
-                <w:rFonts w:ascii="TH Sarabun New" w:eastAsia="Sarabun" w:hAnsi="TH Sarabun New" w:cs="TH Sarabun New"/>
-                <w:sz w:val="28"/>
-                <w:szCs w:val="28"/>
-              </w:rPr>
-              <w:t xml:space="preserve"> %}</w:t>
+              <w:t>{%tr endfor %}</w:t>
             </w:r>
           </w:p>
         </w:tc>
@@ -6546,27 +6429,7 @@
                 <w:sz w:val="28"/>
                 <w:szCs w:val="28"/>
               </w:rPr>
-              <w:t>table</w:t>
-            </w:r>
-            <w:proofErr w:type="gramStart"/>
-            <w:r>
-              <w:rPr>
-                <w:rFonts w:ascii="TH Sarabun New" w:eastAsia="Sarabun" w:hAnsi="TH Sarabun New" w:cs="TH Sarabun New"/>
-                <w:color w:val="000000"/>
-                <w:sz w:val="28"/>
-                <w:szCs w:val="28"/>
-              </w:rPr>
-              <w:t>1.Group</w:t>
-            </w:r>
-            <w:proofErr w:type="gramEnd"/>
-            <w:r>
-              <w:rPr>
-                <w:rFonts w:ascii="TH Sarabun New" w:eastAsia="Sarabun" w:hAnsi="TH Sarabun New" w:cs="TH Sarabun New"/>
-                <w:color w:val="000000"/>
-                <w:sz w:val="28"/>
-                <w:szCs w:val="28"/>
-              </w:rPr>
-              <w:t xml:space="preserve"> %}</w:t>
+              <w:t>table1.Group %}</w:t>
             </w:r>
           </w:p>
         </w:tc>
@@ -6603,27 +6466,7 @@
                 <w:sz w:val="28"/>
                 <w:szCs w:val="28"/>
               </w:rPr>
-              <w:t>{{</w:t>
-            </w:r>
-            <w:proofErr w:type="spellStart"/>
-            <w:proofErr w:type="gramStart"/>
-            <w:r>
-              <w:rPr>
-                <w:rFonts w:ascii="TH Sarabun New" w:hAnsi="TH Sarabun New" w:cs="TH Sarabun New"/>
-                <w:sz w:val="28"/>
-                <w:szCs w:val="28"/>
-              </w:rPr>
-              <w:t>data.No</w:t>
-            </w:r>
-            <w:proofErr w:type="spellEnd"/>
-            <w:proofErr w:type="gramEnd"/>
-            <w:r>
-              <w:rPr>
-                <w:rFonts w:ascii="TH Sarabun New" w:hAnsi="TH Sarabun New" w:cs="TH Sarabun New"/>
-                <w:sz w:val="28"/>
-                <w:szCs w:val="28"/>
-              </w:rPr>
-              <w:t xml:space="preserve"> }}</w:t>
+              <w:t>{{data.No }}</w:t>
             </w:r>
           </w:p>
         </w:tc>
@@ -6699,27 +6542,7 @@
                 <w:sz w:val="28"/>
                 <w:szCs w:val="28"/>
               </w:rPr>
-              <w:t>{{</w:t>
-            </w:r>
-            <w:proofErr w:type="spellStart"/>
-            <w:proofErr w:type="gramStart"/>
-            <w:r>
-              <w:rPr>
-                <w:rFonts w:ascii="TH Sarabun New" w:hAnsi="TH Sarabun New" w:cs="TH Sarabun New"/>
-                <w:sz w:val="28"/>
-                <w:szCs w:val="28"/>
-              </w:rPr>
-              <w:t>data.Name</w:t>
-            </w:r>
-            <w:proofErr w:type="spellEnd"/>
-            <w:proofErr w:type="gramEnd"/>
-            <w:r>
-              <w:rPr>
-                <w:rFonts w:ascii="TH Sarabun New" w:hAnsi="TH Sarabun New" w:cs="TH Sarabun New"/>
-                <w:sz w:val="28"/>
-                <w:szCs w:val="28"/>
-              </w:rPr>
-              <w:t xml:space="preserve"> }}</w:t>
+              <w:t>{{data.Name }}</w:t>
             </w:r>
           </w:p>
         </w:tc>
@@ -6751,27 +6574,7 @@
                 <w:sz w:val="28"/>
                 <w:szCs w:val="28"/>
               </w:rPr>
-              <w:t>{{</w:t>
-            </w:r>
-            <w:proofErr w:type="spellStart"/>
-            <w:proofErr w:type="gramStart"/>
-            <w:r>
-              <w:rPr>
-                <w:rFonts w:ascii="TH Sarabun New" w:hAnsi="TH Sarabun New" w:cs="TH Sarabun New"/>
-                <w:sz w:val="28"/>
-                <w:szCs w:val="28"/>
-              </w:rPr>
-              <w:t>data.Critical</w:t>
-            </w:r>
-            <w:proofErr w:type="spellEnd"/>
-            <w:proofErr w:type="gramEnd"/>
-            <w:r>
-              <w:rPr>
-                <w:rFonts w:ascii="TH Sarabun New" w:hAnsi="TH Sarabun New" w:cs="TH Sarabun New"/>
-                <w:sz w:val="28"/>
-                <w:szCs w:val="28"/>
-              </w:rPr>
-              <w:t>}}</w:t>
+              <w:t>{{data.Critical}}</w:t>
             </w:r>
           </w:p>
         </w:tc>
@@ -6803,27 +6606,7 @@
                 <w:sz w:val="28"/>
                 <w:szCs w:val="28"/>
               </w:rPr>
-              <w:t>{{</w:t>
-            </w:r>
-            <w:proofErr w:type="spellStart"/>
-            <w:proofErr w:type="gramStart"/>
-            <w:r>
-              <w:rPr>
-                <w:rFonts w:ascii="TH Sarabun New" w:hAnsi="TH Sarabun New" w:cs="TH Sarabun New"/>
-                <w:sz w:val="28"/>
-                <w:szCs w:val="28"/>
-              </w:rPr>
-              <w:t>data.High</w:t>
-            </w:r>
-            <w:proofErr w:type="spellEnd"/>
-            <w:proofErr w:type="gramEnd"/>
-            <w:r>
-              <w:rPr>
-                <w:rFonts w:ascii="TH Sarabun New" w:hAnsi="TH Sarabun New" w:cs="TH Sarabun New"/>
-                <w:sz w:val="28"/>
-                <w:szCs w:val="28"/>
-              </w:rPr>
-              <w:t>}}</w:t>
+              <w:t>{{data.High}}</w:t>
             </w:r>
           </w:p>
         </w:tc>
@@ -6855,27 +6638,7 @@
                 <w:sz w:val="28"/>
                 <w:szCs w:val="28"/>
               </w:rPr>
-              <w:t>{{</w:t>
-            </w:r>
-            <w:proofErr w:type="spellStart"/>
-            <w:proofErr w:type="gramStart"/>
-            <w:r>
-              <w:rPr>
-                <w:rFonts w:ascii="TH Sarabun New" w:hAnsi="TH Sarabun New" w:cs="TH Sarabun New"/>
-                <w:sz w:val="28"/>
-                <w:szCs w:val="28"/>
-              </w:rPr>
-              <w:t>data.Medium</w:t>
-            </w:r>
-            <w:proofErr w:type="spellEnd"/>
-            <w:proofErr w:type="gramEnd"/>
-            <w:r>
-              <w:rPr>
-                <w:rFonts w:ascii="TH Sarabun New" w:hAnsi="TH Sarabun New" w:cs="TH Sarabun New"/>
-                <w:sz w:val="28"/>
-                <w:szCs w:val="28"/>
-              </w:rPr>
-              <w:t>}}</w:t>
+              <w:t>{{data.Medium}}</w:t>
             </w:r>
           </w:p>
         </w:tc>
@@ -6907,27 +6670,7 @@
                 <w:sz w:val="28"/>
                 <w:szCs w:val="28"/>
               </w:rPr>
-              <w:t>{{</w:t>
-            </w:r>
-            <w:proofErr w:type="spellStart"/>
-            <w:proofErr w:type="gramStart"/>
-            <w:r>
-              <w:rPr>
-                <w:rFonts w:ascii="TH Sarabun New" w:hAnsi="TH Sarabun New" w:cs="TH Sarabun New"/>
-                <w:sz w:val="28"/>
-                <w:szCs w:val="28"/>
-              </w:rPr>
-              <w:t>data.Low</w:t>
-            </w:r>
-            <w:proofErr w:type="spellEnd"/>
-            <w:proofErr w:type="gramEnd"/>
-            <w:r>
-              <w:rPr>
-                <w:rFonts w:ascii="TH Sarabun New" w:hAnsi="TH Sarabun New" w:cs="TH Sarabun New"/>
-                <w:sz w:val="28"/>
-                <w:szCs w:val="28"/>
-              </w:rPr>
-              <w:t>}}</w:t>
+              <w:t>{{data.Low}}</w:t>
             </w:r>
           </w:p>
         </w:tc>
@@ -6959,27 +6702,7 @@
                 <w:sz w:val="28"/>
                 <w:szCs w:val="28"/>
               </w:rPr>
-              <w:t>{{</w:t>
-            </w:r>
-            <w:proofErr w:type="spellStart"/>
-            <w:proofErr w:type="gramStart"/>
-            <w:r>
-              <w:rPr>
-                <w:rFonts w:ascii="TH Sarabun New" w:hAnsi="TH Sarabun New" w:cs="TH Sarabun New"/>
-                <w:sz w:val="28"/>
-                <w:szCs w:val="28"/>
-              </w:rPr>
-              <w:t>data.Total</w:t>
-            </w:r>
-            <w:proofErr w:type="spellEnd"/>
-            <w:proofErr w:type="gramEnd"/>
-            <w:r>
-              <w:rPr>
-                <w:rFonts w:ascii="TH Sarabun New" w:hAnsi="TH Sarabun New" w:cs="TH Sarabun New"/>
-                <w:sz w:val="28"/>
-                <w:szCs w:val="28"/>
-              </w:rPr>
-              <w:t>}}</w:t>
+              <w:t>{{data.Total}}</w:t>
             </w:r>
           </w:p>
         </w:tc>
@@ -7018,27 +6741,7 @@
                 <w:sz w:val="28"/>
                 <w:szCs w:val="28"/>
               </w:rPr>
-              <w:t xml:space="preserve">{%tr </w:t>
-            </w:r>
-            <w:proofErr w:type="spellStart"/>
-            <w:r>
-              <w:rPr>
-                <w:rFonts w:ascii="TH Sarabun New" w:eastAsia="Sarabun" w:hAnsi="TH Sarabun New" w:cs="TH Sarabun New"/>
-                <w:color w:val="000000"/>
-                <w:sz w:val="28"/>
-                <w:szCs w:val="28"/>
-              </w:rPr>
-              <w:t>endfor</w:t>
-            </w:r>
-            <w:proofErr w:type="spellEnd"/>
-            <w:r>
-              <w:rPr>
-                <w:rFonts w:ascii="TH Sarabun New" w:eastAsia="Sarabun" w:hAnsi="TH Sarabun New" w:cs="TH Sarabun New"/>
-                <w:color w:val="000000"/>
-                <w:sz w:val="28"/>
-                <w:szCs w:val="28"/>
-              </w:rPr>
-              <w:t xml:space="preserve"> %}</w:t>
+              <w:t>{%tr endfor %}</w:t>
             </w:r>
           </w:p>
         </w:tc>
@@ -7130,25 +6833,7 @@
                 <w:sz w:val="28"/>
                 <w:szCs w:val="28"/>
               </w:rPr>
-              <w:t>table</w:t>
-            </w:r>
-            <w:proofErr w:type="gramStart"/>
-            <w:r>
-              <w:rPr>
-                <w:rFonts w:ascii="TH Sarabun New" w:hAnsi="TH Sarabun New" w:cs="TH Sarabun New"/>
-                <w:sz w:val="28"/>
-                <w:szCs w:val="28"/>
-              </w:rPr>
-              <w:t>1.Summary.Critical</w:t>
-            </w:r>
-            <w:proofErr w:type="gramEnd"/>
-            <w:r>
-              <w:rPr>
-                <w:rFonts w:ascii="TH Sarabun New" w:hAnsi="TH Sarabun New" w:cs="TH Sarabun New"/>
-                <w:sz w:val="28"/>
-                <w:szCs w:val="28"/>
-              </w:rPr>
-              <w:t>}}</w:t>
+              <w:t>table1.Summary.Critical}}</w:t>
             </w:r>
           </w:p>
         </w:tc>
@@ -7198,25 +6883,7 @@
                 <w:sz w:val="28"/>
                 <w:szCs w:val="28"/>
               </w:rPr>
-              <w:t>table</w:t>
-            </w:r>
-            <w:proofErr w:type="gramStart"/>
-            <w:r>
-              <w:rPr>
-                <w:rFonts w:ascii="TH Sarabun New" w:hAnsi="TH Sarabun New" w:cs="TH Sarabun New"/>
-                <w:sz w:val="28"/>
-                <w:szCs w:val="28"/>
-              </w:rPr>
-              <w:t>1.Summary.High</w:t>
-            </w:r>
-            <w:proofErr w:type="gramEnd"/>
-            <w:r>
-              <w:rPr>
-                <w:rFonts w:ascii="TH Sarabun New" w:hAnsi="TH Sarabun New" w:cs="TH Sarabun New"/>
-                <w:sz w:val="28"/>
-                <w:szCs w:val="28"/>
-              </w:rPr>
-              <w:t>}}</w:t>
+              <w:t>table1.Summary.High}}</w:t>
             </w:r>
           </w:p>
         </w:tc>
@@ -7266,25 +6933,7 @@
                 <w:sz w:val="28"/>
                 <w:szCs w:val="28"/>
               </w:rPr>
-              <w:t>table</w:t>
-            </w:r>
-            <w:proofErr w:type="gramStart"/>
-            <w:r>
-              <w:rPr>
-                <w:rFonts w:ascii="TH Sarabun New" w:hAnsi="TH Sarabun New" w:cs="TH Sarabun New"/>
-                <w:sz w:val="28"/>
-                <w:szCs w:val="28"/>
-              </w:rPr>
-              <w:t>1.Summary.Medium</w:t>
-            </w:r>
-            <w:proofErr w:type="gramEnd"/>
-            <w:r>
-              <w:rPr>
-                <w:rFonts w:ascii="TH Sarabun New" w:hAnsi="TH Sarabun New" w:cs="TH Sarabun New"/>
-                <w:sz w:val="28"/>
-                <w:szCs w:val="28"/>
-              </w:rPr>
-              <w:t>}}</w:t>
+              <w:t>table1.Summary.Medium}}</w:t>
             </w:r>
           </w:p>
         </w:tc>
@@ -7334,25 +6983,7 @@
                 <w:sz w:val="28"/>
                 <w:szCs w:val="28"/>
               </w:rPr>
-              <w:t>table</w:t>
-            </w:r>
-            <w:proofErr w:type="gramStart"/>
-            <w:r>
-              <w:rPr>
-                <w:rFonts w:ascii="TH Sarabun New" w:hAnsi="TH Sarabun New" w:cs="TH Sarabun New"/>
-                <w:sz w:val="28"/>
-                <w:szCs w:val="28"/>
-              </w:rPr>
-              <w:t>1.Summary.Low</w:t>
-            </w:r>
-            <w:proofErr w:type="gramEnd"/>
-            <w:r>
-              <w:rPr>
-                <w:rFonts w:ascii="TH Sarabun New" w:hAnsi="TH Sarabun New" w:cs="TH Sarabun New"/>
-                <w:sz w:val="28"/>
-                <w:szCs w:val="28"/>
-              </w:rPr>
-              <w:t>}}</w:t>
+              <w:t>table1.Summary.Low}}</w:t>
             </w:r>
           </w:p>
         </w:tc>
@@ -7402,25 +7033,7 @@
                 <w:sz w:val="28"/>
                 <w:szCs w:val="28"/>
               </w:rPr>
-              <w:t>table</w:t>
-            </w:r>
-            <w:proofErr w:type="gramStart"/>
-            <w:r>
-              <w:rPr>
-                <w:rFonts w:ascii="TH Sarabun New" w:hAnsi="TH Sarabun New" w:cs="TH Sarabun New"/>
-                <w:sz w:val="28"/>
-                <w:szCs w:val="28"/>
-              </w:rPr>
-              <w:t>1.Summary.Total</w:t>
-            </w:r>
-            <w:proofErr w:type="gramEnd"/>
-            <w:r>
-              <w:rPr>
-                <w:rFonts w:ascii="TH Sarabun New" w:hAnsi="TH Sarabun New" w:cs="TH Sarabun New"/>
-                <w:sz w:val="28"/>
-                <w:szCs w:val="28"/>
-              </w:rPr>
-              <w:t>}}</w:t>
+              <w:t>table1.Summary.Total}}</w:t>
             </w:r>
           </w:p>
         </w:tc>
@@ -7527,43 +7140,7 @@
                 <w:sz w:val="28"/>
                 <w:szCs w:val="28"/>
               </w:rPr>
-              <w:t xml:space="preserve">{%tr for data </w:t>
-            </w:r>
-            <w:proofErr w:type="gramStart"/>
-            <w:r>
-              <w:rPr>
-                <w:rFonts w:ascii="TH Sarabun New" w:eastAsia="Sarabun" w:hAnsi="TH Sarabun New" w:cs="TH Sarabun New"/>
-                <w:sz w:val="28"/>
-                <w:szCs w:val="28"/>
-              </w:rPr>
-              <w:t xml:space="preserve">in  </w:t>
-            </w:r>
-            <w:proofErr w:type="spellStart"/>
-            <w:r>
-              <w:rPr>
-                <w:rFonts w:ascii="TH Sarabun New" w:eastAsia="Sarabun" w:hAnsi="TH Sarabun New" w:cs="TH Sarabun New"/>
-                <w:sz w:val="28"/>
-                <w:szCs w:val="28"/>
-              </w:rPr>
-              <w:t>vulnerability</w:t>
-            </w:r>
-            <w:proofErr w:type="gramEnd"/>
-            <w:r>
-              <w:rPr>
-                <w:rFonts w:ascii="TH Sarabun New" w:eastAsia="Sarabun" w:hAnsi="TH Sarabun New" w:cs="TH Sarabun New"/>
-                <w:sz w:val="28"/>
-                <w:szCs w:val="28"/>
-              </w:rPr>
-              <w:t>_url</w:t>
-            </w:r>
-            <w:proofErr w:type="spellEnd"/>
-            <w:r>
-              <w:rPr>
-                <w:rFonts w:ascii="TH Sarabun New" w:eastAsia="Sarabun" w:hAnsi="TH Sarabun New" w:cs="TH Sarabun New"/>
-                <w:sz w:val="28"/>
-                <w:szCs w:val="28"/>
-              </w:rPr>
-              <w:t>%}</w:t>
+              <w:t>{%tr for data in  vulnerability_url%}</w:t>
             </w:r>
           </w:p>
         </w:tc>
@@ -7746,7 +7323,6 @@
               </w:rPr>
               <w:t>risk</w:t>
             </w:r>
-            <w:proofErr w:type="gramStart"/>
             <w:r>
               <w:rPr>
                 <w:rFonts w:ascii="TH Sarabun New" w:eastAsia="Sarabun" w:hAnsi="TH Sarabun New" w:cs="TH Sarabun New"/>
@@ -7754,57 +7330,7 @@
                 <w:sz w:val="28"/>
                 <w:szCs w:val="28"/>
               </w:rPr>
-              <w:t>}}{</w:t>
-            </w:r>
-            <w:proofErr w:type="gramEnd"/>
-            <w:r>
-              <w:rPr>
-                <w:rFonts w:ascii="TH Sarabun New" w:eastAsia="Sarabun" w:hAnsi="TH Sarabun New" w:cs="TH Sarabun New"/>
-                <w:b/>
-                <w:sz w:val="28"/>
-                <w:szCs w:val="28"/>
-              </w:rPr>
-              <w:t xml:space="preserve">% </w:t>
-            </w:r>
-            <w:proofErr w:type="spellStart"/>
-            <w:r>
-              <w:rPr>
-                <w:rFonts w:ascii="TH Sarabun New" w:eastAsia="Sarabun" w:hAnsi="TH Sarabun New" w:cs="TH Sarabun New"/>
-                <w:b/>
-                <w:sz w:val="28"/>
-                <w:szCs w:val="28"/>
-              </w:rPr>
-              <w:t>cellbg</w:t>
-            </w:r>
-            <w:proofErr w:type="spellEnd"/>
-            <w:r>
-              <w:rPr>
-                <w:rFonts w:ascii="TH Sarabun New" w:eastAsia="Sarabun" w:hAnsi="TH Sarabun New" w:cs="TH Sarabun New"/>
-                <w:b/>
-                <w:sz w:val="28"/>
-                <w:szCs w:val="28"/>
-              </w:rPr>
-              <w:t xml:space="preserve"> </w:t>
-            </w:r>
-            <w:proofErr w:type="spellStart"/>
-            <w:r>
-              <w:rPr>
-                <w:rFonts w:ascii="TH Sarabun New" w:eastAsia="Sarabun" w:hAnsi="TH Sarabun New" w:cs="TH Sarabun New"/>
-                <w:b/>
-                <w:sz w:val="28"/>
-                <w:szCs w:val="28"/>
-              </w:rPr>
-              <w:t>data.color</w:t>
-            </w:r>
-            <w:proofErr w:type="spellEnd"/>
-            <w:r>
-              <w:rPr>
-                <w:rFonts w:ascii="TH Sarabun New" w:eastAsia="Sarabun" w:hAnsi="TH Sarabun New" w:cs="TH Sarabun New"/>
-                <w:b/>
-                <w:sz w:val="28"/>
-                <w:szCs w:val="28"/>
-              </w:rPr>
-              <w:t>%}</w:t>
+              <w:t>}}{% cellbg data.color%}</w:t>
             </w:r>
           </w:p>
         </w:tc>
@@ -7860,27 +7386,7 @@
                 <w:sz w:val="28"/>
                 <w:szCs w:val="28"/>
               </w:rPr>
-              <w:t>{{</w:t>
-            </w:r>
-            <w:proofErr w:type="spellStart"/>
-            <w:proofErr w:type="gramStart"/>
-            <w:r>
-              <w:rPr>
-                <w:rFonts w:ascii="TH Sarabun New" w:eastAsia="Sarabun" w:hAnsi="TH Sarabun New" w:cs="TH Sarabun New"/>
-                <w:sz w:val="28"/>
-                <w:szCs w:val="28"/>
-              </w:rPr>
-              <w:t>data.port</w:t>
-            </w:r>
-            <w:proofErr w:type="spellEnd"/>
-            <w:proofErr w:type="gramEnd"/>
-            <w:r>
-              <w:rPr>
-                <w:rFonts w:ascii="TH Sarabun New" w:eastAsia="Sarabun" w:hAnsi="TH Sarabun New" w:cs="TH Sarabun New"/>
-                <w:sz w:val="28"/>
-                <w:szCs w:val="28"/>
-              </w:rPr>
-              <w:t>}}</w:t>
+              <w:t>{{data.port}}</w:t>
             </w:r>
           </w:p>
         </w:tc>
@@ -7949,29 +7455,7 @@
                 <w:sz w:val="28"/>
                 <w:szCs w:val="28"/>
               </w:rPr>
-              <w:t>{{</w:t>
-            </w:r>
-            <w:proofErr w:type="spellStart"/>
-            <w:proofErr w:type="gramStart"/>
-            <w:r>
-              <w:rPr>
-                <w:rFonts w:ascii="TH Sarabun New" w:eastAsia="Sarabun" w:hAnsi="TH Sarabun New" w:cs="TH Sarabun New"/>
-                <w:color w:val="000000"/>
-                <w:sz w:val="28"/>
-                <w:szCs w:val="28"/>
-              </w:rPr>
-              <w:t>data.host</w:t>
-            </w:r>
-            <w:proofErr w:type="spellEnd"/>
-            <w:proofErr w:type="gramEnd"/>
-            <w:r>
-              <w:rPr>
-                <w:rFonts w:ascii="TH Sarabun New" w:eastAsia="Sarabun" w:hAnsi="TH Sarabun New" w:cs="TH Sarabun New"/>
-                <w:color w:val="000000"/>
-                <w:sz w:val="28"/>
-                <w:szCs w:val="28"/>
-              </w:rPr>
-              <w:t>}}</w:t>
+              <w:t>{{data.host}}</w:t>
             </w:r>
           </w:p>
         </w:tc>
@@ -8040,29 +7524,7 @@
                 <w:sz w:val="28"/>
                 <w:szCs w:val="28"/>
               </w:rPr>
-              <w:t>{{</w:t>
-            </w:r>
-            <w:proofErr w:type="spellStart"/>
-            <w:proofErr w:type="gramStart"/>
-            <w:r>
-              <w:rPr>
-                <w:rFonts w:ascii="TH Sarabun New" w:eastAsia="Sarabun" w:hAnsi="TH Sarabun New" w:cs="TH Sarabun New"/>
-                <w:color w:val="000000"/>
-                <w:sz w:val="28"/>
-                <w:szCs w:val="28"/>
-              </w:rPr>
-              <w:t>data.description</w:t>
-            </w:r>
-            <w:proofErr w:type="spellEnd"/>
-            <w:proofErr w:type="gramEnd"/>
-            <w:r>
-              <w:rPr>
-                <w:rFonts w:ascii="TH Sarabun New" w:eastAsia="Sarabun" w:hAnsi="TH Sarabun New" w:cs="TH Sarabun New"/>
-                <w:color w:val="000000"/>
-                <w:sz w:val="28"/>
-                <w:szCs w:val="28"/>
-              </w:rPr>
-              <w:t>}}</w:t>
+              <w:t>{{data.description}}</w:t>
             </w:r>
           </w:p>
         </w:tc>
@@ -8132,29 +7594,7 @@
                 <w:sz w:val="28"/>
                 <w:szCs w:val="28"/>
               </w:rPr>
-              <w:t>{{</w:t>
-            </w:r>
-            <w:proofErr w:type="spellStart"/>
-            <w:proofErr w:type="gramStart"/>
-            <w:r>
-              <w:rPr>
-                <w:rFonts w:ascii="TH Sarabun New" w:eastAsia="Sarabun" w:hAnsi="TH Sarabun New" w:cs="TH Sarabun New"/>
-                <w:color w:val="000000"/>
-                <w:sz w:val="28"/>
-                <w:szCs w:val="28"/>
-              </w:rPr>
-              <w:t>data.solution</w:t>
-            </w:r>
-            <w:proofErr w:type="spellEnd"/>
-            <w:proofErr w:type="gramEnd"/>
-            <w:r>
-              <w:rPr>
-                <w:rFonts w:ascii="TH Sarabun New" w:eastAsia="Sarabun" w:hAnsi="TH Sarabun New" w:cs="TH Sarabun New"/>
-                <w:color w:val="000000"/>
-                <w:sz w:val="28"/>
-                <w:szCs w:val="28"/>
-              </w:rPr>
-              <w:t>}}</w:t>
+              <w:t>{{data.solution}}</w:t>
             </w:r>
           </w:p>
         </w:tc>
@@ -8268,25 +7708,7 @@
                 <w:sz w:val="28"/>
                 <w:szCs w:val="28"/>
               </w:rPr>
-              <w:t xml:space="preserve">{%tr </w:t>
-            </w:r>
-            <w:proofErr w:type="spellStart"/>
-            <w:r>
-              <w:rPr>
-                <w:rFonts w:ascii="TH Sarabun New" w:eastAsia="Sarabun" w:hAnsi="TH Sarabun New" w:cs="TH Sarabun New"/>
-                <w:sz w:val="28"/>
-                <w:szCs w:val="28"/>
-              </w:rPr>
-              <w:t>endfor</w:t>
-            </w:r>
-            <w:proofErr w:type="spellEnd"/>
-            <w:r>
-              <w:rPr>
-                <w:rFonts w:ascii="TH Sarabun New" w:eastAsia="Sarabun" w:hAnsi="TH Sarabun New" w:cs="TH Sarabun New"/>
-                <w:sz w:val="28"/>
-                <w:szCs w:val="28"/>
-              </w:rPr>
-              <w:t xml:space="preserve"> %}</w:t>
+              <w:t>{%tr endfor %}</w:t>
             </w:r>
           </w:p>
         </w:tc>
@@ -8515,29 +7937,7 @@
                 <w:sz w:val="28"/>
                 <w:szCs w:val="28"/>
               </w:rPr>
-              <w:t xml:space="preserve">{%tr for data in </w:t>
-            </w:r>
-            <w:proofErr w:type="spellStart"/>
-            <w:r>
-              <w:rPr>
-                <w:rFonts w:ascii="TH Sarabun New" w:eastAsia="Sarabun" w:hAnsi="TH Sarabun New" w:cs="TH Sarabun New"/>
-                <w:bCs/>
-                <w:color w:val="000000"/>
-                <w:sz w:val="28"/>
-                <w:szCs w:val="28"/>
-              </w:rPr>
-              <w:t>nmap_port</w:t>
-            </w:r>
-            <w:proofErr w:type="spellEnd"/>
-            <w:r>
-              <w:rPr>
-                <w:rFonts w:ascii="TH Sarabun New" w:eastAsia="Sarabun" w:hAnsi="TH Sarabun New" w:cs="TH Sarabun New"/>
-                <w:bCs/>
-                <w:color w:val="000000"/>
-                <w:sz w:val="28"/>
-                <w:szCs w:val="28"/>
-              </w:rPr>
-              <w:t xml:space="preserve"> %}</w:t>
+              <w:t>{%tr for data in nmap_port %}</w:t>
             </w:r>
           </w:p>
         </w:tc>
@@ -8568,27 +7968,7 @@
                 <w:sz w:val="28"/>
                 <w:szCs w:val="28"/>
               </w:rPr>
-              <w:t>{{</w:t>
-            </w:r>
-            <w:proofErr w:type="spellStart"/>
-            <w:proofErr w:type="gramStart"/>
-            <w:r>
-              <w:rPr>
-                <w:rFonts w:ascii="TH Sarabun New" w:hAnsi="TH Sarabun New" w:cs="TH Sarabun New"/>
-                <w:sz w:val="28"/>
-                <w:szCs w:val="28"/>
-              </w:rPr>
-              <w:t>data.port</w:t>
-            </w:r>
-            <w:proofErr w:type="spellEnd"/>
-            <w:proofErr w:type="gramEnd"/>
-            <w:r>
-              <w:rPr>
-                <w:rFonts w:ascii="TH Sarabun New" w:hAnsi="TH Sarabun New" w:cs="TH Sarabun New"/>
-                <w:sz w:val="28"/>
-                <w:szCs w:val="28"/>
-              </w:rPr>
-              <w:t>}}</w:t>
+              <w:t>{{data.port}}</w:t>
             </w:r>
           </w:p>
         </w:tc>
@@ -8614,27 +7994,7 @@
                 <w:sz w:val="28"/>
                 <w:szCs w:val="28"/>
               </w:rPr>
-              <w:t>{{</w:t>
-            </w:r>
-            <w:proofErr w:type="spellStart"/>
-            <w:proofErr w:type="gramStart"/>
-            <w:r>
-              <w:rPr>
-                <w:rFonts w:ascii="TH Sarabun New" w:hAnsi="TH Sarabun New" w:cs="TH Sarabun New"/>
-                <w:sz w:val="28"/>
-                <w:szCs w:val="28"/>
-              </w:rPr>
-              <w:t>data.protocol</w:t>
-            </w:r>
-            <w:proofErr w:type="spellEnd"/>
-            <w:proofErr w:type="gramEnd"/>
-            <w:r>
-              <w:rPr>
-                <w:rFonts w:ascii="TH Sarabun New" w:hAnsi="TH Sarabun New" w:cs="TH Sarabun New"/>
-                <w:sz w:val="28"/>
-                <w:szCs w:val="28"/>
-              </w:rPr>
-              <w:t>}}</w:t>
+              <w:t>{{data.protocol}}</w:t>
             </w:r>
           </w:p>
         </w:tc>
@@ -8660,27 +8020,7 @@
                 <w:sz w:val="28"/>
                 <w:szCs w:val="28"/>
               </w:rPr>
-              <w:t>{{</w:t>
-            </w:r>
-            <w:proofErr w:type="spellStart"/>
-            <w:proofErr w:type="gramStart"/>
-            <w:r>
-              <w:rPr>
-                <w:rFonts w:ascii="TH Sarabun New" w:hAnsi="TH Sarabun New" w:cs="TH Sarabun New"/>
-                <w:sz w:val="28"/>
-                <w:szCs w:val="28"/>
-              </w:rPr>
-              <w:t>data.service</w:t>
-            </w:r>
-            <w:proofErr w:type="spellEnd"/>
-            <w:proofErr w:type="gramEnd"/>
-            <w:r>
-              <w:rPr>
-                <w:rFonts w:ascii="TH Sarabun New" w:hAnsi="TH Sarabun New" w:cs="TH Sarabun New"/>
-                <w:sz w:val="28"/>
-                <w:szCs w:val="28"/>
-              </w:rPr>
-              <w:t>}}</w:t>
+              <w:t>{{data.service}}</w:t>
             </w:r>
           </w:p>
         </w:tc>
@@ -8713,27 +8053,7 @@
                 <w:sz w:val="28"/>
                 <w:szCs w:val="28"/>
               </w:rPr>
-              <w:t xml:space="preserve">{%tr </w:t>
-            </w:r>
-            <w:proofErr w:type="spellStart"/>
-            <w:r>
-              <w:rPr>
-                <w:rFonts w:ascii="TH Sarabun New" w:eastAsia="Sarabun" w:hAnsi="TH Sarabun New" w:cs="TH Sarabun New"/>
-                <w:color w:val="000000"/>
-                <w:sz w:val="28"/>
-                <w:szCs w:val="28"/>
-              </w:rPr>
-              <w:t>endfor</w:t>
-            </w:r>
-            <w:proofErr w:type="spellEnd"/>
-            <w:r>
-              <w:rPr>
-                <w:rFonts w:ascii="TH Sarabun New" w:eastAsia="Sarabun" w:hAnsi="TH Sarabun New" w:cs="TH Sarabun New"/>
-                <w:color w:val="000000"/>
-                <w:sz w:val="28"/>
-                <w:szCs w:val="28"/>
-              </w:rPr>
-              <w:t xml:space="preserve"> %}</w:t>
+              <w:t>{%tr endfor %}</w:t>
             </w:r>
           </w:p>
         </w:tc>
@@ -9943,27 +9263,7 @@
           <w:sz w:val="28"/>
           <w:szCs w:val="28"/>
         </w:rPr>
-        <w:t xml:space="preserve">The web vulnerability scanner behind Burp Suite's popularity has more to it than most. Burp Scanner uses </w:t>
-      </w:r>
-      <w:proofErr w:type="spellStart"/>
-      <w:r>
-        <w:rPr>
-          <w:rFonts w:ascii="TH Sarabun New" w:eastAsia="Sarabun" w:hAnsi="TH Sarabun New" w:cs="TH Sarabun New"/>
-          <w:color w:val="1D1C29"/>
-          <w:sz w:val="28"/>
-          <w:szCs w:val="28"/>
-        </w:rPr>
-        <w:t>PortSwigger's</w:t>
-      </w:r>
-      <w:proofErr w:type="spellEnd"/>
-      <w:r>
-        <w:rPr>
-          <w:rFonts w:ascii="TH Sarabun New" w:eastAsia="Sarabun" w:hAnsi="TH Sarabun New" w:cs="TH Sarabun New"/>
-          <w:color w:val="1D1C29"/>
-          <w:sz w:val="28"/>
-          <w:szCs w:val="28"/>
-        </w:rPr>
-        <w:t xml:space="preserve"> world-leading research to help its users find a wide range of vulnerabilities in web applications, automatically.</w:t>
+        <w:t>The web vulnerability scanner behind Burp Suite's popularity has more to it than most. Burp Scanner uses PortSwigger's world-leading research to help its users find a wide range of vulnerabilities in web applications, automatically.</w:t>
       </w:r>
       <w:r>
         <w:rPr>
@@ -10690,29 +9990,7 @@
         <w:sz w:val="24"/>
         <w:szCs w:val="24"/>
       </w:rPr>
-      <w:t xml:space="preserve">(Private and Confidential, </w:t>
-    </w:r>
-    <w:proofErr w:type="gramStart"/>
-    <w:r>
-      <w:rPr>
-        <w:rFonts w:ascii="TH Sarabun New" w:eastAsia="Sarabun" w:hAnsi="TH Sarabun New" w:cs="TH Sarabun New"/>
-        <w:bCs/>
-        <w:color w:val="000000"/>
-        <w:sz w:val="24"/>
-        <w:szCs w:val="24"/>
-      </w:rPr>
-      <w:t>Do</w:t>
-    </w:r>
-    <w:proofErr w:type="gramEnd"/>
-    <w:r>
-      <w:rPr>
-        <w:rFonts w:ascii="TH Sarabun New" w:eastAsia="Sarabun" w:hAnsi="TH Sarabun New" w:cs="TH Sarabun New"/>
-        <w:bCs/>
-        <w:color w:val="000000"/>
-        <w:sz w:val="24"/>
-        <w:szCs w:val="24"/>
-      </w:rPr>
-      <w:t xml:space="preserve"> not release to publicity except allow from </w:t>
+      <w:t xml:space="preserve">(Private and Confidential, Do not release to publicity except allow from </w:t>
     </w:r>
     <w:r>
       <w:rPr>
@@ -10722,29 +10000,7 @@
         <w:sz w:val="24"/>
         <w:szCs w:val="24"/>
       </w:rPr>
-      <w:t>{{</w:t>
-    </w:r>
-    <w:proofErr w:type="spellStart"/>
-    <w:r>
-      <w:rPr>
-        <w:rFonts w:ascii="TH Sarabun New" w:eastAsia="Sarabun" w:hAnsi="TH Sarabun New" w:cs="TH Sarabun New"/>
-        <w:bCs/>
-        <w:color w:val="000000"/>
-        <w:sz w:val="24"/>
-        <w:szCs w:val="24"/>
-      </w:rPr>
-      <w:t>fileName</w:t>
-    </w:r>
-    <w:proofErr w:type="spellEnd"/>
-    <w:r>
-      <w:rPr>
-        <w:rFonts w:ascii="TH Sarabun New" w:eastAsia="Sarabun" w:hAnsi="TH Sarabun New" w:cs="TH Sarabun New"/>
-        <w:bCs/>
-        <w:color w:val="000000"/>
-        <w:sz w:val="24"/>
-        <w:szCs w:val="24"/>
-      </w:rPr>
-      <w:t>}}</w:t>
+      <w:t>{{fileName}}</w:t>
     </w:r>
     <w:r>
       <w:rPr>
@@ -13965,28 +13221,28 @@
 </file>
 
 <file path=customXml/item1.xml><?xml version="1.0" encoding="utf-8"?>
+<b:Sources xmlns:b="http://schemas.openxmlformats.org/officeDocument/2006/bibliography" xmlns="http://schemas.openxmlformats.org/officeDocument/2006/bibliography" SelectedStyle="\APASixthEditionOfficeOnline.xsl" StyleName="APA" Version="6"/>
+</file>
+
+<file path=customXml/item2.xml><?xml version="1.0" encoding="utf-8"?>
 <go:gDocsCustomXmlDataStorage xmlns:go="http://customooxmlschemas.google.com/" xmlns:r="http://schemas.openxmlformats.org/officeDocument/2006/relationships">
   <go:docsCustomData xmlns:go="http://customooxmlschemas.google.com/" roundtripDataSignature="AMtx7miD/S5Ph2DkcNMI01LVkZt3VOHtiw==">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</go:docsCustomData>
 </go:gDocsCustomXmlDataStorage>
 </file>
 
-<file path=customXml/item2.xml><?xml version="1.0" encoding="utf-8"?>
-<b:Sources xmlns:b="http://schemas.openxmlformats.org/officeDocument/2006/bibliography" xmlns="http://schemas.openxmlformats.org/officeDocument/2006/bibliography" SelectedStyle="\APASixthEditionOfficeOnline.xsl" StyleName="APA" Version="6"/>
+<file path=customXml/itemProps1.xml><?xml version="1.0" encoding="utf-8"?>
+<ds:datastoreItem xmlns:ds="http://schemas.openxmlformats.org/officeDocument/2006/customXml" ds:itemID="{291C9190-827D-4100-972F-7B17CD1671F8}">
+  <ds:schemaRefs>
+    <ds:schemaRef ds:uri="http://schemas.openxmlformats.org/officeDocument/2006/bibliography"/>
+  </ds:schemaRefs>
+</ds:datastoreItem>
 </file>
 
-<file path=customXml/itemProps1.xml><?xml version="1.0" encoding="utf-8"?>
+<file path=customXml/itemProps2.xml><?xml version="1.0" encoding="utf-8"?>
 <ds:datastoreItem xmlns:ds="http://schemas.openxmlformats.org/officeDocument/2006/customXml" ds:itemID="{11111111-1234-1234-1234-123412341234}">
   <ds:schemaRefs>
     <ds:schemaRef ds:uri="http://customooxmlschemas.google.com/"/>
     <ds:schemaRef ds:uri="http://schemas.openxmlformats.org/officeDocument/2006/relationships"/>
   </ds:schemaRefs>
 </ds:datastoreItem>
-</file>
-
-<file path=customXml/itemProps2.xml><?xml version="1.0" encoding="utf-8"?>
-<ds:datastoreItem xmlns:ds="http://schemas.openxmlformats.org/officeDocument/2006/customXml" ds:itemID="{291C9190-827D-4100-972F-7B17CD1671F8}">
-  <ds:schemaRefs>
-    <ds:schemaRef ds:uri="http://schemas.openxmlformats.org/officeDocument/2006/bibliography"/>
-  </ds:schemaRefs>
-</ds:datastoreItem>
 </file>
</xml_diff>